<commit_message>
Compressing, Decompressing and minifying operations
</commit_message>
<xml_diff>
--- a/project report.docx
+++ b/project report.docx
@@ -110,7 +110,6 @@
         </w:rPr>
         <w:t xml:space="preserve">Data Structure </w:t>
       </w:r>
-      <w:proofErr w:type="gramStart"/>
       <w:r>
         <w:rPr>
           <w:rFonts w:ascii="Courier New" w:eastAsia="Times New Roman" w:hAnsi="Courier New" w:cs="Courier New"/>
@@ -122,9 +121,8 @@
           <w:szCs w:val="52"/>
           <w14:ligatures w14:val="none"/>
         </w:rPr>
-        <w:t>And</w:t>
-      </w:r>
-      <w:proofErr w:type="gramEnd"/>
+        <w:t>and</w:t>
+      </w:r>
       <w:r>
         <w:rPr>
           <w:rFonts w:ascii="Courier New" w:eastAsia="Times New Roman" w:hAnsi="Courier New" w:cs="Courier New"/>
@@ -1033,7 +1031,33 @@
           <w14:ligatures w14:val="none"/>
         </w:rPr>
         <w:lastRenderedPageBreak/>
-        <w:t>XML Parser and Social Network Visualizer</w:t>
+        <w:t xml:space="preserve">XML </w:t>
+      </w:r>
+      <w:r>
+        <w:rPr>
+          <w:rFonts w:ascii="Courier New" w:eastAsia="Times New Roman" w:hAnsi="Courier New" w:cs="Courier New"/>
+          <w:b/>
+          <w:bCs/>
+          <w:color w:val="000000" w:themeColor="text1"/>
+          <w:kern w:val="0"/>
+          <w:sz w:val="44"/>
+          <w:szCs w:val="44"/>
+          <w14:ligatures w14:val="none"/>
+        </w:rPr>
+        <w:t>Editor</w:t>
+      </w:r>
+      <w:r>
+        <w:rPr>
+          <w:rFonts w:ascii="Courier New" w:eastAsia="Times New Roman" w:hAnsi="Courier New" w:cs="Courier New"/>
+          <w:b/>
+          <w:bCs/>
+          <w:color w:val="000000" w:themeColor="text1"/>
+          <w:kern w:val="0"/>
+          <w:sz w:val="44"/>
+          <w:szCs w:val="44"/>
+          <w14:ligatures w14:val="none"/>
+        </w:rPr>
+        <w:t xml:space="preserve"> and Social Network Visualizer</w:t>
       </w:r>
     </w:p>
     <w:p>
@@ -1649,7 +1673,25 @@
           <w:kern w:val="0"/>
           <w14:ligatures w14:val="none"/>
         </w:rPr>
-        <w:t>Extensible Markup Language (XML) is a versatile markup language designed to store and transport data in a structured format. It is widely used in various applications for data interchange due to its ability to represent complex data structures in a human-readable format. However, working with XML files often requires specialized tools for parsing, analyzing, and visualizing data.</w:t>
+        <w:t xml:space="preserve">Extensible Markup Language (XML) is a versatile markup language designed to store and transport data in a structured format. It </w:t>
+      </w:r>
+      <w:proofErr w:type="gramStart"/>
+      <w:r>
+        <w:rPr>
+          <w:rFonts w:eastAsia="Times New Roman" w:cs="Times New Roman"/>
+          <w:kern w:val="0"/>
+          <w14:ligatures w14:val="none"/>
+        </w:rPr>
+        <w:t>is widely used</w:t>
+      </w:r>
+      <w:proofErr w:type="gramEnd"/>
+      <w:r>
+        <w:rPr>
+          <w:rFonts w:eastAsia="Times New Roman" w:cs="Times New Roman"/>
+          <w:kern w:val="0"/>
+          <w14:ligatures w14:val="none"/>
+        </w:rPr>
+        <w:t xml:space="preserve"> in various applications for data interchange due to its ability to represent complex data structures in a human-readable format. However, working with XML files often requires specialized tools for parsing, analyzing, and visualizing data.</w:t>
       </w:r>
     </w:p>
     <w:p>
@@ -1692,7 +1734,57 @@
           <w:kern w:val="0"/>
           <w14:ligatures w14:val="none"/>
         </w:rPr>
-        <w:t>This project focuses on developing a desktop application that facilitates the parsing and visualization of XML files representing user data in a social network. Each user within the XML file has attributes such as a unique ID, name, a list of posts, and followers. The application aims to provide various functionalities, enabling users to manipulate and analyze this data effectively.</w:t>
+        <w:t>This project focuses on developing a desktop application that facilitates the parsing and visualization of XML files</w:t>
+      </w:r>
+      <w:r>
+        <w:rPr>
+          <w:rFonts w:eastAsia="Times New Roman" w:cs="Times New Roman"/>
+          <w:kern w:val="0"/>
+          <w14:ligatures w14:val="none"/>
+        </w:rPr>
+        <w:t xml:space="preserve"> and many other operations like formatting, compression/</w:t>
+      </w:r>
+      <w:proofErr w:type="gramStart"/>
+      <w:r>
+        <w:rPr>
+          <w:rFonts w:eastAsia="Times New Roman" w:cs="Times New Roman"/>
+          <w:kern w:val="0"/>
+          <w14:ligatures w14:val="none"/>
+        </w:rPr>
+        <w:t>decompression</w:t>
+      </w:r>
+      <w:proofErr w:type="gramEnd"/>
+      <w:r>
+        <w:rPr>
+          <w:rFonts w:eastAsia="Times New Roman" w:cs="Times New Roman"/>
+          <w:kern w:val="0"/>
+          <w14:ligatures w14:val="none"/>
+        </w:rPr>
+        <w:t xml:space="preserve"> and conversion to JSON. Also, it </w:t>
+      </w:r>
+      <w:r>
+        <w:rPr>
+          <w:rFonts w:eastAsia="Times New Roman" w:cs="Times New Roman"/>
+          <w:kern w:val="0"/>
+          <w14:ligatures w14:val="none"/>
+        </w:rPr>
+        <w:t>represent</w:t>
+      </w:r>
+      <w:r>
+        <w:rPr>
+          <w:rFonts w:eastAsia="Times New Roman" w:cs="Times New Roman"/>
+          <w:kern w:val="0"/>
+          <w14:ligatures w14:val="none"/>
+        </w:rPr>
+        <w:t>s</w:t>
+      </w:r>
+      <w:r>
+        <w:rPr>
+          <w:rFonts w:eastAsia="Times New Roman" w:cs="Times New Roman"/>
+          <w:kern w:val="0"/>
+          <w14:ligatures w14:val="none"/>
+        </w:rPr>
+        <w:t xml:space="preserve"> user data in a social network. Each user within the XML file has attributes such as a unique ID, name, a list of posts, and followers. The application aims to provide various functionalities, enabling users to manipulate and analyze this data effectively.</w:t>
       </w:r>
     </w:p>
     <w:p>
@@ -1895,7 +1987,15 @@
           <w:kern w:val="0"/>
           <w14:ligatures w14:val="none"/>
         </w:rPr>
-        <w:t xml:space="preserve"> Compresses XML/JSON files using custom and standard techniques.</w:t>
+        <w:t xml:space="preserve"> Compresses XML/JSON files using </w:t>
+      </w:r>
+      <w:r>
+        <w:rPr>
+          <w:rFonts w:eastAsia="Times New Roman" w:cs="Times New Roman"/>
+          <w:kern w:val="0"/>
+          <w14:ligatures w14:val="none"/>
+        </w:rPr>
+        <w:t>Byte Bair Encoding Technique.</w:t>
       </w:r>
     </w:p>
     <w:p>
@@ -2009,25 +2109,7 @@
           <w:kern w:val="0"/>
           <w14:ligatures w14:val="none"/>
         </w:rPr>
-        <w:t xml:space="preserve">This application caters to both casual users through </w:t>
-      </w:r>
-      <w:proofErr w:type="gramStart"/>
-      <w:r>
-        <w:rPr>
-          <w:rFonts w:eastAsia="Times New Roman" w:cs="Times New Roman"/>
-          <w:kern w:val="0"/>
-          <w14:ligatures w14:val="none"/>
-        </w:rPr>
-        <w:t>a GUI</w:t>
-      </w:r>
-      <w:proofErr w:type="gramEnd"/>
-      <w:r>
-        <w:rPr>
-          <w:rFonts w:eastAsia="Times New Roman" w:cs="Times New Roman"/>
-          <w:kern w:val="0"/>
-          <w14:ligatures w14:val="none"/>
-        </w:rPr>
-        <w:t xml:space="preserve"> and advanced users via a command-line interface (CLI), enhancing accessibility and usability.</w:t>
+        <w:t>This application caters to both casual users through a GUI and advanced users via a command-line interface (CLI), enhancing accessibility and usability.</w:t>
       </w:r>
     </w:p>
     <w:p>
@@ -2174,7 +2256,25 @@
           <w:kern w:val="0"/>
           <w14:ligatures w14:val="none"/>
         </w:rPr>
-        <w:t xml:space="preserve"> Handles parsing, verifying, formatting, and minifying XML files.</w:t>
+        <w:t xml:space="preserve"> </w:t>
+      </w:r>
+      <w:proofErr w:type="gramStart"/>
+      <w:r>
+        <w:rPr>
+          <w:rFonts w:eastAsia="Times New Roman" w:cs="Times New Roman"/>
+          <w:kern w:val="0"/>
+          <w14:ligatures w14:val="none"/>
+        </w:rPr>
+        <w:t>Handles</w:t>
+      </w:r>
+      <w:proofErr w:type="gramEnd"/>
+      <w:r>
+        <w:rPr>
+          <w:rFonts w:eastAsia="Times New Roman" w:cs="Times New Roman"/>
+          <w:kern w:val="0"/>
+          <w14:ligatures w14:val="none"/>
+        </w:rPr>
+        <w:t xml:space="preserve"> parsing, verifying, formatting, and minifying XML files.</w:t>
       </w:r>
     </w:p>
     <w:p>
@@ -2377,7 +2477,25 @@
           <w:kern w:val="0"/>
           <w14:ligatures w14:val="none"/>
         </w:rPr>
-        <w:t>The GUI is designed for user-friendliness and supports:</w:t>
+        <w:t xml:space="preserve">The GUI </w:t>
+      </w:r>
+      <w:proofErr w:type="gramStart"/>
+      <w:r>
+        <w:rPr>
+          <w:rFonts w:eastAsia="Times New Roman" w:cs="Times New Roman"/>
+          <w:kern w:val="0"/>
+          <w14:ligatures w14:val="none"/>
+        </w:rPr>
+        <w:t>is designed</w:t>
+      </w:r>
+      <w:proofErr w:type="gramEnd"/>
+      <w:r>
+        <w:rPr>
+          <w:rFonts w:eastAsia="Times New Roman" w:cs="Times New Roman"/>
+          <w:kern w:val="0"/>
+          <w14:ligatures w14:val="none"/>
+        </w:rPr>
+        <w:t xml:space="preserve"> for user-friendliness and supports:</w:t>
       </w:r>
     </w:p>
     <w:p>
@@ -2582,8 +2700,20 @@
           <w:szCs w:val="20"/>
           <w14:ligatures w14:val="none"/>
         </w:rPr>
-        <w:t xml:space="preserve"> input_file.xml -o output_file.xml</w:t>
-      </w:r>
+        <w:t xml:space="preserve"> input_file.xml -o </w:t>
+      </w:r>
+      <w:proofErr w:type="gramStart"/>
+      <w:r>
+        <w:rPr>
+          <w:rFonts w:eastAsia="Times New Roman" w:cs="Courier New"/>
+          <w:kern w:val="0"/>
+          <w:sz w:val="20"/>
+          <w:szCs w:val="20"/>
+          <w14:ligatures w14:val="none"/>
+        </w:rPr>
+        <w:t>output_file.xml</w:t>
+      </w:r>
+      <w:proofErr w:type="gramEnd"/>
     </w:p>
     <w:p>
       <w:pPr>
@@ -2971,23 +3101,13 @@
           <w14:ligatures w14:val="none"/>
         </w:rPr>
       </w:pPr>
-      <w:proofErr w:type="gramStart"/>
-      <w:r>
-        <w:rPr>
-          <w:rFonts w:eastAsia="Times New Roman" w:cs="Times New Roman"/>
-          <w:kern w:val="0"/>
-          <w14:ligatures w14:val="none"/>
-        </w:rPr>
-        <w:t>Converts</w:t>
-      </w:r>
-      <w:proofErr w:type="gramEnd"/>
-      <w:r>
-        <w:rPr>
-          <w:rFonts w:eastAsia="Times New Roman" w:cs="Times New Roman"/>
-          <w:kern w:val="0"/>
-          <w14:ligatures w14:val="none"/>
-        </w:rPr>
-        <w:t xml:space="preserve"> XML data to JSON format for easier integration with JavaScript-based tools.</w:t>
+      <w:r>
+        <w:rPr>
+          <w:rFonts w:eastAsia="Times New Roman" w:cs="Times New Roman"/>
+          <w:kern w:val="0"/>
+          <w14:ligatures w14:val="none"/>
+        </w:rPr>
+        <w:t>Converts XML data to JSON format for easier integration with JavaScript-based tools.</w:t>
       </w:r>
     </w:p>
     <w:p>
@@ -3028,23 +3148,13 @@
           <w14:ligatures w14:val="none"/>
         </w:rPr>
       </w:pPr>
-      <w:proofErr w:type="gramStart"/>
-      <w:r>
-        <w:rPr>
-          <w:rFonts w:eastAsia="Times New Roman" w:cs="Times New Roman"/>
-          <w:kern w:val="0"/>
-          <w14:ligatures w14:val="none"/>
-        </w:rPr>
-        <w:t>Reduces</w:t>
-      </w:r>
-      <w:proofErr w:type="gramEnd"/>
-      <w:r>
-        <w:rPr>
-          <w:rFonts w:eastAsia="Times New Roman" w:cs="Times New Roman"/>
-          <w:kern w:val="0"/>
-          <w14:ligatures w14:val="none"/>
-        </w:rPr>
-        <w:t xml:space="preserve"> file size by:</w:t>
+      <w:r>
+        <w:rPr>
+          <w:rFonts w:eastAsia="Times New Roman" w:cs="Times New Roman"/>
+          <w:kern w:val="0"/>
+          <w14:ligatures w14:val="none"/>
+        </w:rPr>
+        <w:t>Reduces file size by:</w:t>
       </w:r>
     </w:p>
     <w:p>
@@ -3107,21 +3217,60 @@
           <w14:ligatures w14:val="none"/>
         </w:rPr>
       </w:pPr>
-      <w:r>
-        <w:rPr>
-          <w:rFonts w:eastAsia="Times New Roman" w:cs="Times New Roman"/>
-          <w:kern w:val="0"/>
-          <w14:ligatures w14:val="none"/>
-        </w:rPr>
-        <w:t>Implements file size reduction using:</w:t>
-      </w:r>
-    </w:p>
-    <w:p>
-      <w:pPr>
-        <w:numPr>
-          <w:ilvl w:val="0"/>
-          <w:numId w:val="28"/>
-        </w:numPr>
+      <w:hyperlink r:id="rId7" w:history="1">
+        <w:r>
+          <w:rPr>
+            <w:rStyle w:val="Hyperlink"/>
+            <w:rFonts w:eastAsia="Times New Roman" w:cs="Times New Roman"/>
+            <w:kern w:val="0"/>
+            <w14:ligatures w14:val="none"/>
+          </w:rPr>
+          <w:t>Byte Bait Encoding</w:t>
+        </w:r>
+      </w:hyperlink>
+      <w:r>
+        <w:rPr>
+          <w:rFonts w:eastAsia="Times New Roman" w:cs="Times New Roman"/>
+          <w:kern w:val="0"/>
+          <w14:ligatures w14:val="none"/>
+        </w:rPr>
+        <w:t xml:space="preserve"> is the algorithm used to compress any kind of text file. After </w:t>
+      </w:r>
+      <w:r>
+        <w:rPr>
+          <w:rFonts w:eastAsia="Times New Roman" w:cs="Times New Roman"/>
+          <w:kern w:val="0"/>
+          <w14:ligatures w14:val="none"/>
+        </w:rPr>
+        <w:t>compression,</w:t>
+      </w:r>
+      <w:r>
+        <w:rPr>
+          <w:rFonts w:eastAsia="Times New Roman" w:cs="Times New Roman"/>
+          <w:kern w:val="0"/>
+          <w14:ligatures w14:val="none"/>
+        </w:rPr>
+        <w:t xml:space="preserve"> the program saves the</w:t>
+      </w:r>
+      <w:r>
+        <w:rPr>
+          <w:rFonts w:eastAsia="Times New Roman" w:cs="Times New Roman"/>
+          <w:kern w:val="0"/>
+          <w14:ligatures w14:val="none"/>
+        </w:rPr>
+        <w:t xml:space="preserve"> key</w:t>
+      </w:r>
+      <w:r>
+        <w:rPr>
+          <w:rFonts w:eastAsia="Times New Roman" w:cs="Times New Roman"/>
+          <w:kern w:val="0"/>
+          <w14:ligatures w14:val="none"/>
+        </w:rPr>
+        <w:t xml:space="preserve"> pairs of the encoding process followed by the encoded data.</w:t>
+      </w:r>
+    </w:p>
+    <w:p>
+      <w:pPr>
         <w:spacing w:before="100" w:beforeAutospacing="1" w:after="100" w:afterAutospacing="1" w:line="240" w:lineRule="auto"/>
         <w:rPr>
           <w:rFonts w:eastAsia="Times New Roman" w:cs="Times New Roman"/>
@@ -3132,42 +3281,10 @@
       <w:r>
         <w:rPr>
           <w:rFonts w:eastAsia="Times New Roman" w:cs="Times New Roman"/>
-          <w:b/>
-          <w:bCs/>
-          <w:kern w:val="0"/>
-          <w14:ligatures w14:val="none"/>
-        </w:rPr>
-        <w:t>Custom Encoding:</w:t>
-      </w:r>
-      <w:r>
-        <w:rPr>
-          <w:rFonts w:eastAsia="Times New Roman" w:cs="Times New Roman"/>
-          <w:kern w:val="0"/>
-          <w14:ligatures w14:val="none"/>
-        </w:rPr>
-        <w:t xml:space="preserve"> Eliminates redundant tags or characters.</w:t>
-      </w:r>
-    </w:p>
-    <w:p>
-      <w:pPr>
-        <w:numPr>
-          <w:ilvl w:val="0"/>
-          <w:numId w:val="28"/>
-        </w:numPr>
-        <w:spacing w:before="100" w:beforeAutospacing="1" w:after="100" w:afterAutospacing="1" w:line="240" w:lineRule="auto"/>
-        <w:rPr>
-          <w:rFonts w:eastAsia="Times New Roman" w:cs="Times New Roman"/>
-          <w:kern w:val="0"/>
-          <w14:ligatures w14:val="none"/>
-        </w:rPr>
-      </w:pPr>
-      <w:r>
-        <w:rPr>
-          <w:rFonts w:eastAsia="Times New Roman" w:cs="Times New Roman"/>
-          <w:kern w:val="0"/>
-          <w14:ligatures w14:val="none"/>
-        </w:rPr>
-        <w:t>Standard algorithms like Huffman coding (optional).</w:t>
+          <w:kern w:val="0"/>
+          <w14:ligatures w14:val="none"/>
+        </w:rPr>
+        <w:t>Concerning the decompression operation, the program reads the file ready to fetch the pairs to be able to apply Byte Pair Decoding on the text that follows.</w:t>
       </w:r>
     </w:p>
     <w:p>
@@ -3530,7 +3647,6 @@
           <w:szCs w:val="27"/>
           <w14:ligatures w14:val="none"/>
         </w:rPr>
-        <w:lastRenderedPageBreak/>
         <w:t>3. Complexity of Operations</w:t>
       </w:r>
       <w:bookmarkEnd w:id="1"/>
@@ -3986,7 +4102,29 @@
           <w:kern w:val="0"/>
           <w14:ligatures w14:val="none"/>
         </w:rPr>
-        <w:t xml:space="preserve">Converting JSON to a string with 5 spaces for indentation: </w:t>
+        <w:t xml:space="preserve">Converting JSON to a string with </w:t>
+      </w:r>
+      <w:proofErr w:type="gramStart"/>
+      <w:r>
+        <w:rPr>
+          <w:rFonts w:eastAsia="Times New Roman" w:cs="Times New Roman"/>
+          <w:b/>
+          <w:bCs/>
+          <w:kern w:val="0"/>
+          <w14:ligatures w14:val="none"/>
+        </w:rPr>
+        <w:t>5</w:t>
+      </w:r>
+      <w:proofErr w:type="gramEnd"/>
+      <w:r>
+        <w:rPr>
+          <w:rFonts w:eastAsia="Times New Roman" w:cs="Times New Roman"/>
+          <w:b/>
+          <w:bCs/>
+          <w:kern w:val="0"/>
+          <w14:ligatures w14:val="none"/>
+        </w:rPr>
+        <w:t xml:space="preserve"> spaces for indentation: </w:t>
       </w:r>
       <w:r>
         <w:rPr>
@@ -4212,7 +4350,29 @@
           <w:kern w:val="0"/>
           <w14:ligatures w14:val="none"/>
         </w:rPr>
-        <w:t>he overall complexity can be approximated as: O(n)</w:t>
+        <w:t xml:space="preserve">he overall complexity can </w:t>
+      </w:r>
+      <w:proofErr w:type="gramStart"/>
+      <w:r>
+        <w:rPr>
+          <w:rFonts w:eastAsia="Times New Roman" w:cs="Times New Roman"/>
+          <w:b/>
+          <w:bCs/>
+          <w:kern w:val="0"/>
+          <w14:ligatures w14:val="none"/>
+        </w:rPr>
+        <w:t>be approximated</w:t>
+      </w:r>
+      <w:proofErr w:type="gramEnd"/>
+      <w:r>
+        <w:rPr>
+          <w:rFonts w:eastAsia="Times New Roman" w:cs="Times New Roman"/>
+          <w:b/>
+          <w:bCs/>
+          <w:kern w:val="0"/>
+          <w14:ligatures w14:val="none"/>
+        </w:rPr>
+        <w:t xml:space="preserve"> as: O(n)</w:t>
       </w:r>
     </w:p>
     <w:p>
@@ -4274,6 +4434,7 @@
           <w:kern w:val="0"/>
           <w14:ligatures w14:val="none"/>
         </w:rPr>
+        <w:lastRenderedPageBreak/>
         <w:t>Space for the XML string: Space Complexity:</w:t>
       </w:r>
       <w:r>
@@ -4323,7 +4484,6 @@
           <w:kern w:val="0"/>
           <w14:ligatures w14:val="none"/>
         </w:rPr>
-        <w:lastRenderedPageBreak/>
         <w:t>Space for the JSON object:</w:t>
       </w:r>
       <w:r>
@@ -4393,7 +4553,27 @@
           <w:kern w:val="0"/>
           <w14:ligatures w14:val="none"/>
         </w:rPr>
-        <w:t xml:space="preserve"> Space Complexity: O(k) This space is required to store the modified JSON object with correctly structured "users", "posts", and "followers". </w:t>
+        <w:t xml:space="preserve"> Space Complexity: O(k) This space </w:t>
+      </w:r>
+      <w:proofErr w:type="gramStart"/>
+      <w:r>
+        <w:rPr>
+          <w:rFonts w:eastAsia="Times New Roman" w:cs="Times New Roman"/>
+          <w:color w:val="000000" w:themeColor="text1"/>
+          <w:kern w:val="0"/>
+          <w14:ligatures w14:val="none"/>
+        </w:rPr>
+        <w:t>is required</w:t>
+      </w:r>
+      <w:proofErr w:type="gramEnd"/>
+      <w:r>
+        <w:rPr>
+          <w:rFonts w:eastAsia="Times New Roman" w:cs="Times New Roman"/>
+          <w:color w:val="000000" w:themeColor="text1"/>
+          <w:kern w:val="0"/>
+          <w14:ligatures w14:val="none"/>
+        </w:rPr>
+        <w:t xml:space="preserve"> to store the modified JSON object with correctly structured "users", "posts", and "followers". </w:t>
       </w:r>
     </w:p>
     <w:p>
@@ -4959,6 +5139,7 @@
         </w:numPr>
       </w:pPr>
       <w:r>
+        <w:lastRenderedPageBreak/>
         <w:t xml:space="preserve">Pattern and Matcher Objects: Space Complexity: </w:t>
       </w:r>
       <w:proofErr w:type="gramStart"/>
@@ -4999,7 +5180,6 @@
         </w:numPr>
       </w:pPr>
       <w:r>
-        <w:lastRenderedPageBreak/>
         <w:t xml:space="preserve">Overall Space Complexity: </w:t>
       </w:r>
       <w:proofErr w:type="gramStart"/>
@@ -5190,7 +5370,27 @@
           <w:kern w:val="0"/>
           <w14:ligatures w14:val="none"/>
         </w:rPr>
-        <w:t xml:space="preserve"> array. Its time complexity depends on the size of the file and the number of users it processes. Let's denote this complexity as O(F), where F is the size of the file.</w:t>
+        <w:t xml:space="preserve"> array. Its time complexity depends on the size of the file and the number of users it processes. </w:t>
+      </w:r>
+      <w:proofErr w:type="gramStart"/>
+      <w:r>
+        <w:rPr>
+          <w:rFonts w:eastAsia="Times New Roman" w:cs="Times New Roman"/>
+          <w:color w:val="000000" w:themeColor="text1"/>
+          <w:kern w:val="0"/>
+          <w14:ligatures w14:val="none"/>
+        </w:rPr>
+        <w:t>Let's</w:t>
+      </w:r>
+      <w:proofErr w:type="gramEnd"/>
+      <w:r>
+        <w:rPr>
+          <w:rFonts w:eastAsia="Times New Roman" w:cs="Times New Roman"/>
+          <w:color w:val="000000" w:themeColor="text1"/>
+          <w:kern w:val="0"/>
+          <w14:ligatures w14:val="none"/>
+        </w:rPr>
+        <w:t xml:space="preserve"> denote this complexity as O(F), where F is the size of the file.</w:t>
       </w:r>
     </w:p>
     <w:p>
@@ -5305,25 +5505,14 @@
           <w14:ligatures w14:val="none"/>
         </w:rPr>
       </w:pPr>
-      <w:proofErr w:type="gramStart"/>
-      <w:r>
-        <w:rPr>
-          <w:rFonts w:eastAsia="Times New Roman" w:cs="Times New Roman"/>
-          <w:color w:val="000000" w:themeColor="text1"/>
-          <w:kern w:val="0"/>
-          <w14:ligatures w14:val="none"/>
-        </w:rPr>
-        <w:t>Overall</w:t>
-      </w:r>
-      <w:proofErr w:type="gramEnd"/>
-      <w:r>
-        <w:rPr>
-          <w:rFonts w:eastAsia="Times New Roman" w:cs="Times New Roman"/>
-          <w:color w:val="000000" w:themeColor="text1"/>
-          <w:kern w:val="0"/>
-          <w14:ligatures w14:val="none"/>
-        </w:rPr>
-        <w:t xml:space="preserve"> complexity of function is O(F) + O(n) = </w:t>
+      <w:r>
+        <w:rPr>
+          <w:rFonts w:eastAsia="Times New Roman" w:cs="Times New Roman"/>
+          <w:color w:val="000000" w:themeColor="text1"/>
+          <w:kern w:val="0"/>
+          <w14:ligatures w14:val="none"/>
+        </w:rPr>
+        <w:t xml:space="preserve">Overall complexity of function is O(F) + O(n) = </w:t>
       </w:r>
       <w:proofErr w:type="gramStart"/>
       <w:r>
@@ -5446,7 +5635,27 @@
           <w:kern w:val="0"/>
           <w14:ligatures w14:val="none"/>
         </w:rPr>
-        <w:t xml:space="preserve"> array. Its time complexity depends on the size of the file and the number of users it processes. Let's denote this complexity as O(F), where F is the size of the file.</w:t>
+        <w:t xml:space="preserve"> array. Its time complexity depends on the size of the file and the number of users it processes. </w:t>
+      </w:r>
+      <w:proofErr w:type="gramStart"/>
+      <w:r>
+        <w:rPr>
+          <w:rFonts w:eastAsia="Times New Roman" w:cs="Times New Roman"/>
+          <w:color w:val="000000" w:themeColor="text1"/>
+          <w:kern w:val="0"/>
+          <w14:ligatures w14:val="none"/>
+        </w:rPr>
+        <w:t>Let's</w:t>
+      </w:r>
+      <w:proofErr w:type="gramEnd"/>
+      <w:r>
+        <w:rPr>
+          <w:rFonts w:eastAsia="Times New Roman" w:cs="Times New Roman"/>
+          <w:color w:val="000000" w:themeColor="text1"/>
+          <w:kern w:val="0"/>
+          <w14:ligatures w14:val="none"/>
+        </w:rPr>
+        <w:t xml:space="preserve"> denote this complexity as O(F), where F is the size of the file.</w:t>
       </w:r>
     </w:p>
     <w:p>
@@ -5741,6 +5950,7 @@
           <w:kern w:val="0"/>
           <w14:ligatures w14:val="none"/>
         </w:rPr>
+        <w:lastRenderedPageBreak/>
         <w:t xml:space="preserve">Space for users: </w:t>
       </w:r>
       <w:r>
@@ -5750,7 +5960,27 @@
           <w:kern w:val="0"/>
           <w14:ligatures w14:val="none"/>
         </w:rPr>
-        <w:t xml:space="preserve">Assuming users is an array of User objects, the space used by users is proportional to </w:t>
+        <w:t xml:space="preserve">Assuming users </w:t>
+      </w:r>
+      <w:proofErr w:type="gramStart"/>
+      <w:r>
+        <w:rPr>
+          <w:rFonts w:eastAsia="Times New Roman" w:cs="Times New Roman"/>
+          <w:color w:val="000000" w:themeColor="text1"/>
+          <w:kern w:val="0"/>
+          <w14:ligatures w14:val="none"/>
+        </w:rPr>
+        <w:t>is</w:t>
+      </w:r>
+      <w:proofErr w:type="gramEnd"/>
+      <w:r>
+        <w:rPr>
+          <w:rFonts w:eastAsia="Times New Roman" w:cs="Times New Roman"/>
+          <w:color w:val="000000" w:themeColor="text1"/>
+          <w:kern w:val="0"/>
+          <w14:ligatures w14:val="none"/>
+        </w:rPr>
+        <w:t xml:space="preserve"> an array of User objects, the space used by users is proportional to </w:t>
       </w:r>
       <w:r>
         <w:rPr>
@@ -5822,7 +6052,6 @@
           <w:kern w:val="0"/>
           <w14:ligatures w14:val="none"/>
         </w:rPr>
-        <w:lastRenderedPageBreak/>
         <w:t xml:space="preserve">Space for </w:t>
       </w:r>
       <w:proofErr w:type="spellStart"/>
@@ -6039,7 +6268,6 @@
         <w:t xml:space="preserve">Space for users and </w:t>
       </w:r>
       <w:proofErr w:type="spellStart"/>
-      <w:proofErr w:type="gramStart"/>
       <w:r>
         <w:rPr>
           <w:rFonts w:eastAsia="Times New Roman" w:cs="Times New Roman"/>
@@ -6050,7 +6278,6 @@
         <w:t>mostActive</w:t>
       </w:r>
       <w:proofErr w:type="spellEnd"/>
-      <w:proofErr w:type="gramEnd"/>
       <w:r>
         <w:rPr>
           <w:rFonts w:eastAsia="Times New Roman" w:cs="Times New Roman"/>
@@ -6507,7 +6734,27 @@
           <w:kern w:val="0"/>
           <w14:ligatures w14:val="none"/>
         </w:rPr>
-        <w:t xml:space="preserve"> array. Its time complexity depends on the size of the file and the number of users it processes. Let's denote this complexity as O(F), where F is the size of the file.</w:t>
+        <w:t xml:space="preserve"> array. Its time complexity depends on the size of the file and the number of users it processes. </w:t>
+      </w:r>
+      <w:proofErr w:type="gramStart"/>
+      <w:r>
+        <w:rPr>
+          <w:rFonts w:eastAsia="Times New Roman" w:cs="Times New Roman"/>
+          <w:color w:val="000000" w:themeColor="text1"/>
+          <w:kern w:val="0"/>
+          <w14:ligatures w14:val="none"/>
+        </w:rPr>
+        <w:t>Let's</w:t>
+      </w:r>
+      <w:proofErr w:type="gramEnd"/>
+      <w:r>
+        <w:rPr>
+          <w:rFonts w:eastAsia="Times New Roman" w:cs="Times New Roman"/>
+          <w:color w:val="000000" w:themeColor="text1"/>
+          <w:kern w:val="0"/>
+          <w14:ligatures w14:val="none"/>
+        </w:rPr>
+        <w:t xml:space="preserve"> denote this complexity as O(F), where F is the size of the file.</w:t>
       </w:r>
     </w:p>
     <w:p>
@@ -6822,6 +7069,7 @@
           <w:kern w:val="0"/>
           <w14:ligatures w14:val="none"/>
         </w:rPr>
+        <w:lastRenderedPageBreak/>
         <w:t xml:space="preserve">Graph: </w:t>
       </w:r>
       <w:r>
@@ -6945,7 +7193,6 @@
           <w:kern w:val="0"/>
           <w14:ligatures w14:val="none"/>
         </w:rPr>
-        <w:lastRenderedPageBreak/>
         <w:t xml:space="preserve">Variables like follows and id require </w:t>
       </w:r>
       <w:proofErr w:type="gramStart"/>
@@ -7050,27 +7297,15 @@
           <w14:ligatures w14:val="none"/>
         </w:rPr>
       </w:pPr>
-      <w:proofErr w:type="gramStart"/>
-      <w:r>
-        <w:rPr>
-          <w:rFonts w:eastAsia="Times New Roman" w:cs="Times New Roman"/>
-          <w:b/>
-          <w:bCs/>
-          <w:kern w:val="0"/>
-          <w14:ligatures w14:val="none"/>
-        </w:rPr>
-        <w:t>Follow</w:t>
-      </w:r>
-      <w:proofErr w:type="gramEnd"/>
-      <w:r>
-        <w:rPr>
-          <w:rFonts w:eastAsia="Times New Roman" w:cs="Times New Roman"/>
-          <w:b/>
-          <w:bCs/>
-          <w:kern w:val="0"/>
-          <w14:ligatures w14:val="none"/>
-        </w:rPr>
-        <w:t xml:space="preserve"> Suggestions:</w:t>
+      <w:r>
+        <w:rPr>
+          <w:rFonts w:eastAsia="Times New Roman" w:cs="Times New Roman"/>
+          <w:b/>
+          <w:bCs/>
+          <w:kern w:val="0"/>
+          <w14:ligatures w14:val="none"/>
+        </w:rPr>
+        <w:t>Follow Suggestions:</w:t>
       </w:r>
       <w:r>
         <w:rPr>
@@ -7095,6 +7330,7 @@
           <w14:ligatures w14:val="none"/>
         </w:rPr>
       </w:pPr>
+      <w:bookmarkStart w:id="2" w:name="_Hlk186378044"/>
       <w:r>
         <w:rPr>
           <w:rFonts w:eastAsia="Times New Roman" w:cs="Times New Roman"/>
@@ -7151,6 +7387,7 @@
         <w:t xml:space="preserve"> </w:t>
       </w:r>
     </w:p>
+    <w:bookmarkEnd w:id="2"/>
     <w:p>
       <w:pPr>
         <w:spacing w:before="100" w:beforeAutospacing="1" w:after="100" w:afterAutospacing="1" w:line="240" w:lineRule="auto"/>
@@ -7189,11 +7426,39 @@
     </w:p>
     <w:p>
       <w:pPr>
+        <w:pStyle w:val="ListParagraph"/>
         <w:numPr>
           <w:ilvl w:val="0"/>
-          <w:numId w:val="36"/>
+          <w:numId w:val="54"/>
         </w:numPr>
         <w:spacing w:before="100" w:beforeAutospacing="1" w:after="100" w:afterAutospacing="1" w:line="240" w:lineRule="auto"/>
+        <w:outlineLvl w:val="3"/>
+        <w:rPr>
+          <w:rFonts w:eastAsia="Times New Roman" w:cs="Times New Roman"/>
+          <w:b/>
+          <w:bCs/>
+          <w:kern w:val="0"/>
+          <w14:ligatures w14:val="none"/>
+        </w:rPr>
+      </w:pPr>
+      <w:r>
+        <w:rPr>
+          <w:rFonts w:eastAsia="Times New Roman" w:cs="Times New Roman"/>
+          <w:b/>
+          <w:bCs/>
+          <w:kern w:val="0"/>
+          <w14:ligatures w14:val="none"/>
+        </w:rPr>
+        <w:t>Minifying:</w:t>
+      </w:r>
+    </w:p>
+    <w:p>
+      <w:pPr>
+        <w:numPr>
+          <w:ilvl w:val="1"/>
+          <w:numId w:val="44"/>
+        </w:numPr>
+        <w:spacing w:before="100" w:beforeAutospacing="1" w:after="100" w:afterAutospacing="1" w:line="240" w:lineRule="auto"/>
         <w:rPr>
           <w:rFonts w:eastAsia="Times New Roman" w:cs="Times New Roman"/>
           <w:color w:val="FF0000"/>
@@ -7221,14 +7486,118 @@
         </w:rPr>
         <w:t xml:space="preserve"> </w:t>
       </w:r>
-    </w:p>
-    <w:p>
-      <w:pPr>
+      <w:r>
+        <w:rPr>
+          <w:rFonts w:eastAsia="Times New Roman" w:cs="Times New Roman"/>
+          <w:color w:val="FF0000"/>
+          <w:kern w:val="0"/>
+          <w14:ligatures w14:val="none"/>
+        </w:rPr>
+        <w:t xml:space="preserve"> </w:t>
+      </w:r>
+      <w:bookmarkStart w:id="3" w:name="_Hlk186378242"/>
+      <w:r>
+        <w:rPr>
+          <w:rFonts w:eastAsia="Times New Roman" w:cs="Times New Roman"/>
+          <w:b/>
+          <w:bCs/>
+          <w:kern w:val="0"/>
+          <w14:ligatures w14:val="none"/>
+        </w:rPr>
+        <w:t>O (N)</w:t>
+      </w:r>
+      <w:bookmarkEnd w:id="3"/>
+    </w:p>
+    <w:p>
+      <w:pPr>
+        <w:numPr>
+          <w:ilvl w:val="1"/>
+          <w:numId w:val="44"/>
+        </w:numPr>
+        <w:spacing w:before="100" w:beforeAutospacing="1" w:after="100" w:afterAutospacing="1" w:line="240" w:lineRule="auto"/>
+        <w:rPr>
+          <w:rFonts w:eastAsia="Times New Roman" w:cs="Times New Roman"/>
+          <w:color w:val="FF0000"/>
+          <w:kern w:val="0"/>
+          <w14:ligatures w14:val="none"/>
+        </w:rPr>
+      </w:pPr>
+      <w:r>
+        <w:rPr>
+          <w:rFonts w:eastAsia="Times New Roman" w:cs="Times New Roman"/>
+          <w:b/>
+          <w:bCs/>
+          <w:color w:val="FF0000"/>
+          <w:kern w:val="0"/>
+          <w14:ligatures w14:val="none"/>
+        </w:rPr>
+        <w:t>Space Complexity:</w:t>
+      </w:r>
+      <w:r>
+        <w:rPr>
+          <w:rFonts w:eastAsia="Times New Roman" w:cs="Times New Roman"/>
+          <w:color w:val="FF0000"/>
+          <w:kern w:val="0"/>
+          <w14:ligatures w14:val="none"/>
+        </w:rPr>
+        <w:t xml:space="preserve"> </w:t>
+      </w:r>
+      <w:r>
+        <w:rPr>
+          <w:rFonts w:eastAsia="Times New Roman" w:cs="Times New Roman"/>
+          <w:b/>
+          <w:bCs/>
+          <w:kern w:val="0"/>
+          <w14:ligatures w14:val="none"/>
+        </w:rPr>
+        <w:t>O (N)</w:t>
+      </w:r>
+    </w:p>
+    <w:p>
+      <w:pPr>
+        <w:pStyle w:val="ListParagraph"/>
         <w:numPr>
           <w:ilvl w:val="0"/>
-          <w:numId w:val="36"/>
+          <w:numId w:val="54"/>
         </w:numPr>
         <w:spacing w:before="100" w:beforeAutospacing="1" w:after="100" w:afterAutospacing="1" w:line="240" w:lineRule="auto"/>
+        <w:outlineLvl w:val="3"/>
+        <w:rPr>
+          <w:rFonts w:eastAsia="Times New Roman" w:cs="Times New Roman"/>
+          <w:b/>
+          <w:bCs/>
+          <w:kern w:val="0"/>
+          <w14:ligatures w14:val="none"/>
+        </w:rPr>
+      </w:pPr>
+      <w:r>
+        <w:rPr>
+          <w:rFonts w:eastAsia="Times New Roman" w:cs="Times New Roman"/>
+          <w:b/>
+          <w:bCs/>
+          <w:kern w:val="0"/>
+          <w14:ligatures w14:val="none"/>
+        </w:rPr>
+        <w:t>Compression</w:t>
+      </w:r>
+      <w:r>
+        <w:rPr>
+          <w:rFonts w:eastAsia="Times New Roman" w:cs="Times New Roman"/>
+          <w:b/>
+          <w:bCs/>
+          <w:kern w:val="0"/>
+          <w14:ligatures w14:val="none"/>
+        </w:rPr>
+        <w:t>:</w:t>
+      </w:r>
+    </w:p>
+    <w:p>
+      <w:pPr>
+        <w:numPr>
+          <w:ilvl w:val="1"/>
+          <w:numId w:val="44"/>
+        </w:numPr>
+        <w:spacing w:before="100" w:beforeAutospacing="1" w:after="100" w:afterAutospacing="1" w:line="240" w:lineRule="auto"/>
         <w:rPr>
           <w:rFonts w:eastAsia="Times New Roman" w:cs="Times New Roman"/>
           <w:color w:val="FF0000"/>
@@ -7245,6 +7614,176 @@
           <w:kern w:val="0"/>
           <w14:ligatures w14:val="none"/>
         </w:rPr>
+        <w:t>Time Complexity:</w:t>
+      </w:r>
+      <w:r>
+        <w:rPr>
+          <w:rFonts w:eastAsia="Times New Roman" w:cs="Times New Roman"/>
+          <w:color w:val="FF0000"/>
+          <w:kern w:val="0"/>
+          <w14:ligatures w14:val="none"/>
+        </w:rPr>
+        <w:t xml:space="preserve"> </w:t>
+      </w:r>
+      <w:r>
+        <w:rPr>
+          <w:rFonts w:eastAsia="Times New Roman" w:cs="Times New Roman"/>
+          <w:color w:val="FF0000"/>
+          <w:kern w:val="0"/>
+          <w14:ligatures w14:val="none"/>
+        </w:rPr>
+        <w:t xml:space="preserve"> </w:t>
+      </w:r>
+      <w:r>
+        <w:rPr>
+          <w:rFonts w:eastAsia="Times New Roman" w:cs="Times New Roman"/>
+          <w:b/>
+          <w:bCs/>
+          <w:kern w:val="0"/>
+          <w14:ligatures w14:val="none"/>
+        </w:rPr>
+        <w:t>O (</w:t>
+      </w:r>
+      <w:r>
+        <w:rPr>
+          <w:rFonts w:eastAsia="Times New Roman" w:cs="Times New Roman"/>
+          <w:b/>
+          <w:bCs/>
+          <w:kern w:val="0"/>
+          <w14:ligatures w14:val="none"/>
+        </w:rPr>
+        <w:t>N + t ×N</w:t>
+      </w:r>
+      <w:r>
+        <w:rPr>
+          <w:rFonts w:eastAsia="Times New Roman" w:cs="Times New Roman"/>
+          <w:b/>
+          <w:bCs/>
+          <w:kern w:val="0"/>
+          <w14:ligatures w14:val="none"/>
+        </w:rPr>
+        <w:t xml:space="preserve"> </w:t>
+      </w:r>
+      <w:r>
+        <w:rPr>
+          <w:rFonts w:eastAsia="Times New Roman" w:cs="Times New Roman"/>
+          <w:b/>
+          <w:bCs/>
+          <w:kern w:val="0"/>
+          <w14:ligatures w14:val="none"/>
+        </w:rPr>
+        <w:t>+</w:t>
+      </w:r>
+      <w:r>
+        <w:rPr>
+          <w:rFonts w:eastAsia="Times New Roman" w:cs="Times New Roman"/>
+          <w:b/>
+          <w:bCs/>
+          <w:kern w:val="0"/>
+          <w14:ligatures w14:val="none"/>
+        </w:rPr>
+        <w:t xml:space="preserve"> </w:t>
+      </w:r>
+      <w:proofErr w:type="spellStart"/>
+      <w:r>
+        <w:rPr>
+          <w:rFonts w:eastAsia="Times New Roman" w:cs="Times New Roman"/>
+          <w:b/>
+          <w:bCs/>
+          <w:kern w:val="0"/>
+          <w14:ligatures w14:val="none"/>
+        </w:rPr>
+        <w:t>L</w:t>
+      </w:r>
+      <w:r>
+        <w:rPr>
+          <w:rFonts w:eastAsia="Times New Roman" w:cs="Times New Roman"/>
+          <w:b/>
+          <w:bCs/>
+          <w:kern w:val="0"/>
+          <w:vertAlign w:val="subscript"/>
+          <w14:ligatures w14:val="none"/>
+        </w:rPr>
+        <w:t>keys</w:t>
+      </w:r>
+      <w:proofErr w:type="spellEnd"/>
+      <w:r>
+        <w:rPr>
+          <w:rFonts w:eastAsia="Times New Roman" w:cs="Times New Roman"/>
+          <w:b/>
+          <w:bCs/>
+          <w:kern w:val="0"/>
+          <w14:ligatures w14:val="none"/>
+        </w:rPr>
+        <w:t xml:space="preserve"> + </w:t>
+      </w:r>
+      <w:proofErr w:type="spellStart"/>
+      <w:r>
+        <w:rPr>
+          <w:rFonts w:eastAsia="Times New Roman" w:cs="Times New Roman"/>
+          <w:b/>
+          <w:bCs/>
+          <w:kern w:val="0"/>
+          <w14:ligatures w14:val="none"/>
+        </w:rPr>
+        <w:t>L</w:t>
+      </w:r>
+      <w:r>
+        <w:rPr>
+          <w:rFonts w:eastAsia="Times New Roman" w:cs="Times New Roman"/>
+          <w:b/>
+          <w:bCs/>
+          <w:kern w:val="0"/>
+          <w:vertAlign w:val="subscript"/>
+          <w14:ligatures w14:val="none"/>
+        </w:rPr>
+        <w:t>values</w:t>
+      </w:r>
+      <w:proofErr w:type="spellEnd"/>
+      <w:r>
+        <w:rPr>
+          <w:rFonts w:eastAsia="Times New Roman" w:cs="Times New Roman"/>
+          <w:b/>
+          <w:bCs/>
+          <w:kern w:val="0"/>
+          <w14:ligatures w14:val="none"/>
+        </w:rPr>
+        <w:t>)</w:t>
+      </w:r>
+      <w:r>
+        <w:rPr>
+          <w:rFonts w:eastAsia="Times New Roman" w:cs="Times New Roman"/>
+          <w:b/>
+          <w:bCs/>
+          <w:kern w:val="0"/>
+          <w14:ligatures w14:val="none"/>
+        </w:rPr>
+        <w:t xml:space="preserve"> </w:t>
+      </w:r>
+    </w:p>
+    <w:p>
+      <w:pPr>
+        <w:numPr>
+          <w:ilvl w:val="1"/>
+          <w:numId w:val="44"/>
+        </w:numPr>
+        <w:spacing w:before="100" w:beforeAutospacing="1" w:after="100" w:afterAutospacing="1" w:line="240" w:lineRule="auto"/>
+        <w:rPr>
+          <w:rFonts w:eastAsia="Times New Roman" w:cs="Times New Roman"/>
+          <w:color w:val="FF0000"/>
+          <w:kern w:val="0"/>
+          <w14:ligatures w14:val="none"/>
+        </w:rPr>
+      </w:pPr>
+      <w:r>
+        <w:rPr>
+          <w:rFonts w:eastAsia="Times New Roman" w:cs="Times New Roman"/>
+          <w:b/>
+          <w:bCs/>
+          <w:color w:val="FF0000"/>
+          <w:kern w:val="0"/>
+          <w14:ligatures w14:val="none"/>
+        </w:rPr>
         <w:t>Space Complexity:</w:t>
       </w:r>
       <w:r>
@@ -7256,6 +7795,561 @@
         </w:rPr>
         <w:t xml:space="preserve"> </w:t>
       </w:r>
+      <w:r>
+        <w:rPr>
+          <w:rFonts w:eastAsia="Times New Roman" w:cs="Times New Roman"/>
+          <w:b/>
+          <w:bCs/>
+          <w:kern w:val="0"/>
+          <w14:ligatures w14:val="none"/>
+        </w:rPr>
+        <w:t>O (</w:t>
+      </w:r>
+      <w:r>
+        <w:rPr>
+          <w:rFonts w:eastAsia="Times New Roman" w:cs="Times New Roman"/>
+          <w:b/>
+          <w:bCs/>
+          <w:kern w:val="0"/>
+          <w14:ligatures w14:val="none"/>
+        </w:rPr>
+        <w:t xml:space="preserve">N + </w:t>
+      </w:r>
+      <w:proofErr w:type="spellStart"/>
+      <w:r>
+        <w:rPr>
+          <w:rFonts w:eastAsia="Times New Roman" w:cs="Times New Roman"/>
+          <w:b/>
+          <w:bCs/>
+          <w:kern w:val="0"/>
+          <w14:ligatures w14:val="none"/>
+        </w:rPr>
+        <w:t>L</w:t>
+      </w:r>
+      <w:r>
+        <w:rPr>
+          <w:rFonts w:eastAsia="Times New Roman" w:cs="Times New Roman"/>
+          <w:b/>
+          <w:bCs/>
+          <w:kern w:val="0"/>
+          <w:vertAlign w:val="subscript"/>
+          <w14:ligatures w14:val="none"/>
+        </w:rPr>
+        <w:t>keys</w:t>
+      </w:r>
+      <w:proofErr w:type="spellEnd"/>
+      <w:r>
+        <w:rPr>
+          <w:rFonts w:eastAsia="Times New Roman" w:cs="Times New Roman"/>
+          <w:b/>
+          <w:bCs/>
+          <w:kern w:val="0"/>
+          <w14:ligatures w14:val="none"/>
+        </w:rPr>
+        <w:t xml:space="preserve"> + </w:t>
+      </w:r>
+      <w:proofErr w:type="spellStart"/>
+      <w:r>
+        <w:rPr>
+          <w:rFonts w:eastAsia="Times New Roman" w:cs="Times New Roman"/>
+          <w:b/>
+          <w:bCs/>
+          <w:kern w:val="0"/>
+          <w14:ligatures w14:val="none"/>
+        </w:rPr>
+        <w:t>L</w:t>
+      </w:r>
+      <w:r>
+        <w:rPr>
+          <w:rFonts w:eastAsia="Times New Roman" w:cs="Times New Roman"/>
+          <w:b/>
+          <w:bCs/>
+          <w:kern w:val="0"/>
+          <w:vertAlign w:val="subscript"/>
+          <w14:ligatures w14:val="none"/>
+        </w:rPr>
+        <w:t>values</w:t>
+      </w:r>
+      <w:proofErr w:type="spellEnd"/>
+      <w:r>
+        <w:rPr>
+          <w:rFonts w:eastAsia="Times New Roman" w:cs="Times New Roman"/>
+          <w:b/>
+          <w:bCs/>
+          <w:kern w:val="0"/>
+          <w14:ligatures w14:val="none"/>
+        </w:rPr>
+        <w:t>)</w:t>
+      </w:r>
+    </w:p>
+    <w:p>
+      <w:pPr>
+        <w:spacing w:before="100" w:beforeAutospacing="1" w:after="100" w:afterAutospacing="1" w:line="240" w:lineRule="auto"/>
+        <w:ind w:left="1440"/>
+        <w:rPr>
+          <w:rFonts w:eastAsia="Times New Roman" w:cs="Times New Roman"/>
+          <w:kern w:val="0"/>
+          <w14:ligatures w14:val="none"/>
+        </w:rPr>
+      </w:pPr>
+      <w:r>
+        <w:rPr>
+          <w:rFonts w:eastAsia="Times New Roman" w:cs="Times New Roman"/>
+          <w:kern w:val="0"/>
+          <w14:ligatures w14:val="none"/>
+        </w:rPr>
+        <w:t>t represents the number of iterations of the outer while loop.</w:t>
+      </w:r>
+    </w:p>
+    <w:p>
+      <w:pPr>
+        <w:pStyle w:val="ListParagraph"/>
+        <w:numPr>
+          <w:ilvl w:val="0"/>
+          <w:numId w:val="54"/>
+        </w:numPr>
+        <w:spacing w:before="100" w:beforeAutospacing="1" w:after="100" w:afterAutospacing="1" w:line="240" w:lineRule="auto"/>
+        <w:outlineLvl w:val="3"/>
+        <w:rPr>
+          <w:rFonts w:eastAsia="Times New Roman" w:cs="Times New Roman"/>
+          <w:b/>
+          <w:bCs/>
+          <w:kern w:val="0"/>
+          <w14:ligatures w14:val="none"/>
+        </w:rPr>
+      </w:pPr>
+      <w:r>
+        <w:rPr>
+          <w:rFonts w:eastAsia="Times New Roman" w:cs="Times New Roman"/>
+          <w:b/>
+          <w:bCs/>
+          <w:kern w:val="0"/>
+          <w14:ligatures w14:val="none"/>
+        </w:rPr>
+        <w:t>Decompression</w:t>
+      </w:r>
+      <w:r>
+        <w:rPr>
+          <w:rFonts w:eastAsia="Times New Roman" w:cs="Times New Roman"/>
+          <w:b/>
+          <w:bCs/>
+          <w:kern w:val="0"/>
+          <w14:ligatures w14:val="none"/>
+        </w:rPr>
+        <w:t>:</w:t>
+      </w:r>
+    </w:p>
+    <w:p>
+      <w:pPr>
+        <w:numPr>
+          <w:ilvl w:val="1"/>
+          <w:numId w:val="44"/>
+        </w:numPr>
+        <w:spacing w:before="100" w:beforeAutospacing="1" w:after="100" w:afterAutospacing="1" w:line="240" w:lineRule="auto"/>
+        <w:rPr>
+          <w:rFonts w:eastAsia="Times New Roman" w:cs="Times New Roman"/>
+          <w:color w:val="FF0000"/>
+          <w:kern w:val="0"/>
+          <w14:ligatures w14:val="none"/>
+        </w:rPr>
+      </w:pPr>
+      <w:r>
+        <w:rPr>
+          <w:rFonts w:eastAsia="Times New Roman" w:cs="Times New Roman"/>
+          <w:b/>
+          <w:bCs/>
+          <w:color w:val="FF0000"/>
+          <w:kern w:val="0"/>
+          <w14:ligatures w14:val="none"/>
+        </w:rPr>
+        <w:t>Time Complexity:</w:t>
+      </w:r>
+      <w:r>
+        <w:rPr>
+          <w:rFonts w:eastAsia="Times New Roman" w:cs="Times New Roman"/>
+          <w:color w:val="FF0000"/>
+          <w:kern w:val="0"/>
+          <w14:ligatures w14:val="none"/>
+        </w:rPr>
+        <w:t xml:space="preserve"> </w:t>
+      </w:r>
+      <w:r>
+        <w:rPr>
+          <w:rFonts w:eastAsia="Times New Roman" w:cs="Times New Roman"/>
+          <w:color w:val="FF0000"/>
+          <w:kern w:val="0"/>
+          <w14:ligatures w14:val="none"/>
+        </w:rPr>
+        <w:t xml:space="preserve"> </w:t>
+      </w:r>
+      <w:r>
+        <w:rPr>
+          <w:rFonts w:eastAsia="Times New Roman" w:cs="Times New Roman"/>
+          <w:b/>
+          <w:bCs/>
+          <w:kern w:val="0"/>
+          <w14:ligatures w14:val="none"/>
+        </w:rPr>
+        <w:t>O</w:t>
+      </w:r>
+      <w:r>
+        <w:rPr>
+          <w:rFonts w:eastAsia="Times New Roman" w:cs="Times New Roman"/>
+          <w:b/>
+          <w:bCs/>
+          <w:kern w:val="0"/>
+          <w14:ligatures w14:val="none"/>
+        </w:rPr>
+        <w:t xml:space="preserve"> </w:t>
+      </w:r>
+      <w:r>
+        <w:rPr>
+          <w:rFonts w:eastAsia="Times New Roman" w:cs="Times New Roman"/>
+          <w:b/>
+          <w:bCs/>
+          <w:kern w:val="0"/>
+          <w14:ligatures w14:val="none"/>
+        </w:rPr>
+        <w:t>(M</w:t>
+      </w:r>
+      <w:r>
+        <w:rPr>
+          <w:rFonts w:eastAsia="Times New Roman" w:cs="Times New Roman"/>
+          <w:b/>
+          <w:bCs/>
+          <w:kern w:val="0"/>
+          <w14:ligatures w14:val="none"/>
+        </w:rPr>
+        <w:t xml:space="preserve"> </w:t>
+      </w:r>
+      <w:r>
+        <w:rPr>
+          <w:rFonts w:eastAsia="Times New Roman" w:cs="Times New Roman"/>
+          <w:b/>
+          <w:bCs/>
+          <w:kern w:val="0"/>
+          <w14:ligatures w14:val="none"/>
+        </w:rPr>
+        <w:t>+</w:t>
+      </w:r>
+      <w:r>
+        <w:rPr>
+          <w:rFonts w:eastAsia="Times New Roman" w:cs="Times New Roman"/>
+          <w:b/>
+          <w:bCs/>
+          <w:kern w:val="0"/>
+          <w14:ligatures w14:val="none"/>
+        </w:rPr>
+        <w:t xml:space="preserve"> </w:t>
+      </w:r>
+      <w:r>
+        <w:rPr>
+          <w:rFonts w:eastAsia="Times New Roman" w:cs="Times New Roman"/>
+          <w:b/>
+          <w:bCs/>
+          <w:kern w:val="0"/>
+          <w14:ligatures w14:val="none"/>
+        </w:rPr>
+        <w:t>k</w:t>
+      </w:r>
+      <w:r>
+        <w:rPr>
+          <w:rFonts w:eastAsia="Times New Roman" w:cs="Times New Roman"/>
+          <w:b/>
+          <w:bCs/>
+          <w:kern w:val="0"/>
+          <w14:ligatures w14:val="none"/>
+        </w:rPr>
+        <w:t xml:space="preserve"> </w:t>
+      </w:r>
+      <w:r>
+        <w:rPr>
+          <w:rFonts w:eastAsia="Times New Roman" w:cs="Times New Roman"/>
+          <w:b/>
+          <w:bCs/>
+          <w:kern w:val="0"/>
+          <w14:ligatures w14:val="none"/>
+        </w:rPr>
+        <w:t>x</w:t>
+      </w:r>
+      <w:r>
+        <w:rPr>
+          <w:rFonts w:eastAsia="Times New Roman" w:cs="Times New Roman"/>
+          <w:b/>
+          <w:bCs/>
+          <w:kern w:val="0"/>
+          <w14:ligatures w14:val="none"/>
+        </w:rPr>
+        <w:t xml:space="preserve"> </w:t>
+      </w:r>
+      <w:r>
+        <w:rPr>
+          <w:rFonts w:eastAsia="Times New Roman" w:cs="Times New Roman"/>
+          <w:b/>
+          <w:bCs/>
+          <w:kern w:val="0"/>
+          <w14:ligatures w14:val="none"/>
+        </w:rPr>
+        <w:t>N</w:t>
+      </w:r>
+      <w:r>
+        <w:rPr>
+          <w:rFonts w:eastAsia="Times New Roman" w:cs="Times New Roman"/>
+          <w:b/>
+          <w:bCs/>
+          <w:kern w:val="0"/>
+          <w14:ligatures w14:val="none"/>
+        </w:rPr>
+        <w:t xml:space="preserve"> </w:t>
+      </w:r>
+      <w:r>
+        <w:rPr>
+          <w:rFonts w:eastAsia="Times New Roman" w:cs="Times New Roman"/>
+          <w:b/>
+          <w:bCs/>
+          <w:kern w:val="0"/>
+          <w14:ligatures w14:val="none"/>
+        </w:rPr>
+        <w:t>+ N)</w:t>
+      </w:r>
+    </w:p>
+    <w:p>
+      <w:pPr>
+        <w:numPr>
+          <w:ilvl w:val="1"/>
+          <w:numId w:val="44"/>
+        </w:numPr>
+        <w:spacing w:before="100" w:beforeAutospacing="1" w:after="100" w:afterAutospacing="1" w:line="240" w:lineRule="auto"/>
+        <w:rPr>
+          <w:rFonts w:eastAsia="Times New Roman" w:cs="Times New Roman"/>
+          <w:color w:val="FF0000"/>
+          <w:kern w:val="0"/>
+          <w14:ligatures w14:val="none"/>
+        </w:rPr>
+      </w:pPr>
+      <w:r>
+        <w:rPr>
+          <w:rFonts w:eastAsia="Times New Roman" w:cs="Times New Roman"/>
+          <w:b/>
+          <w:bCs/>
+          <w:color w:val="FF0000"/>
+          <w:kern w:val="0"/>
+          <w14:ligatures w14:val="none"/>
+        </w:rPr>
+        <w:t>Space Complexity:</w:t>
+      </w:r>
+      <w:r>
+        <w:rPr>
+          <w:rFonts w:eastAsia="Times New Roman" w:cs="Times New Roman"/>
+          <w:color w:val="FF0000"/>
+          <w:kern w:val="0"/>
+          <w14:ligatures w14:val="none"/>
+        </w:rPr>
+        <w:t xml:space="preserve"> </w:t>
+      </w:r>
+      <w:proofErr w:type="gramStart"/>
+      <w:r>
+        <w:rPr>
+          <w:rFonts w:eastAsia="Times New Roman" w:cs="Times New Roman"/>
+          <w:b/>
+          <w:bCs/>
+          <w:kern w:val="0"/>
+          <w14:ligatures w14:val="none"/>
+        </w:rPr>
+        <w:t>O(</w:t>
+      </w:r>
+      <w:proofErr w:type="gramEnd"/>
+      <w:r>
+        <w:rPr>
+          <w:rFonts w:eastAsia="Times New Roman" w:cs="Times New Roman"/>
+          <w:b/>
+          <w:bCs/>
+          <w:kern w:val="0"/>
+          <w14:ligatures w14:val="none"/>
+        </w:rPr>
+        <w:t>k + N)</w:t>
+      </w:r>
+    </w:p>
+    <w:p>
+      <w:pPr>
+        <w:pStyle w:val="ListParagraph"/>
+        <w:numPr>
+          <w:ilvl w:val="2"/>
+          <w:numId w:val="44"/>
+        </w:numPr>
+        <w:spacing w:before="100" w:beforeAutospacing="1" w:after="100" w:afterAutospacing="1" w:line="240" w:lineRule="auto"/>
+        <w:rPr>
+          <w:rFonts w:eastAsia="Times New Roman" w:cs="Times New Roman"/>
+          <w:kern w:val="0"/>
+          <w14:ligatures w14:val="none"/>
+        </w:rPr>
+      </w:pPr>
+      <w:r>
+        <w:rPr>
+          <w:rFonts w:eastAsia="Times New Roman" w:cs="Times New Roman"/>
+          <w:kern w:val="0"/>
+          <w14:ligatures w14:val="none"/>
+        </w:rPr>
+        <w:t xml:space="preserve">M: Length of the </w:t>
+      </w:r>
+      <w:proofErr w:type="spellStart"/>
+      <w:r>
+        <w:rPr>
+          <w:rFonts w:eastAsia="Times New Roman" w:cs="Times New Roman"/>
+          <w:kern w:val="0"/>
+          <w14:ligatures w14:val="none"/>
+        </w:rPr>
+        <w:t>hashmap</w:t>
+      </w:r>
+      <w:proofErr w:type="spellEnd"/>
+      <w:r>
+        <w:rPr>
+          <w:rFonts w:eastAsia="Times New Roman" w:cs="Times New Roman"/>
+          <w:kern w:val="0"/>
+          <w14:ligatures w14:val="none"/>
+        </w:rPr>
+        <w:t xml:space="preserve"> string </w:t>
+      </w:r>
+      <w:proofErr w:type="gramStart"/>
+      <w:r>
+        <w:rPr>
+          <w:rFonts w:eastAsia="Times New Roman" w:cs="Times New Roman"/>
+          <w:kern w:val="0"/>
+          <w14:ligatures w14:val="none"/>
+        </w:rPr>
+        <w:t>s[</w:t>
+      </w:r>
+      <w:proofErr w:type="gramEnd"/>
+      <w:r>
+        <w:rPr>
+          <w:rFonts w:eastAsia="Times New Roman" w:cs="Times New Roman"/>
+          <w:kern w:val="0"/>
+          <w14:ligatures w14:val="none"/>
+        </w:rPr>
+        <w:t>0].</w:t>
+      </w:r>
+    </w:p>
+    <w:p>
+      <w:pPr>
+        <w:pStyle w:val="ListParagraph"/>
+        <w:numPr>
+          <w:ilvl w:val="2"/>
+          <w:numId w:val="44"/>
+        </w:numPr>
+        <w:spacing w:before="100" w:beforeAutospacing="1" w:after="100" w:afterAutospacing="1" w:line="240" w:lineRule="auto"/>
+        <w:rPr>
+          <w:rFonts w:eastAsia="Times New Roman" w:cs="Times New Roman"/>
+          <w:kern w:val="0"/>
+          <w14:ligatures w14:val="none"/>
+        </w:rPr>
+      </w:pPr>
+      <w:r>
+        <w:rPr>
+          <w:rFonts w:eastAsia="Times New Roman" w:cs="Times New Roman"/>
+          <w:kern w:val="0"/>
+          <w14:ligatures w14:val="none"/>
+        </w:rPr>
+        <w:t xml:space="preserve">k: Number of pairs in the </w:t>
+      </w:r>
+      <w:proofErr w:type="spellStart"/>
+      <w:r>
+        <w:rPr>
+          <w:rFonts w:eastAsia="Times New Roman" w:cs="Times New Roman"/>
+          <w:kern w:val="0"/>
+          <w14:ligatures w14:val="none"/>
+        </w:rPr>
+        <w:t>hashmap</w:t>
+      </w:r>
+      <w:proofErr w:type="spellEnd"/>
+      <w:r>
+        <w:rPr>
+          <w:rFonts w:eastAsia="Times New Roman" w:cs="Times New Roman"/>
+          <w:kern w:val="0"/>
+          <w14:ligatures w14:val="none"/>
+        </w:rPr>
+        <w:t>.</w:t>
+      </w:r>
+    </w:p>
+    <w:p>
+      <w:pPr>
+        <w:pStyle w:val="ListParagraph"/>
+        <w:numPr>
+          <w:ilvl w:val="2"/>
+          <w:numId w:val="44"/>
+        </w:numPr>
+        <w:spacing w:before="100" w:beforeAutospacing="1" w:after="100" w:afterAutospacing="1" w:line="240" w:lineRule="auto"/>
+        <w:rPr>
+          <w:rFonts w:eastAsia="Times New Roman" w:cs="Times New Roman"/>
+          <w:kern w:val="0"/>
+          <w14:ligatures w14:val="none"/>
+        </w:rPr>
+      </w:pPr>
+      <w:r>
+        <w:rPr>
+          <w:rFonts w:eastAsia="Times New Roman" w:cs="Times New Roman"/>
+          <w:kern w:val="0"/>
+          <w14:ligatures w14:val="none"/>
+        </w:rPr>
+        <w:t xml:space="preserve">N: Length of the encoded data </w:t>
+      </w:r>
+      <w:proofErr w:type="gramStart"/>
+      <w:r>
+        <w:rPr>
+          <w:rFonts w:eastAsia="Times New Roman" w:cs="Times New Roman"/>
+          <w:kern w:val="0"/>
+          <w14:ligatures w14:val="none"/>
+        </w:rPr>
+        <w:t>s[</w:t>
+      </w:r>
+      <w:proofErr w:type="gramEnd"/>
+      <w:r>
+        <w:rPr>
+          <w:rFonts w:eastAsia="Times New Roman" w:cs="Times New Roman"/>
+          <w:kern w:val="0"/>
+          <w14:ligatures w14:val="none"/>
+        </w:rPr>
+        <w:t>1].</w:t>
+      </w:r>
+    </w:p>
+    <w:p>
+      <w:pPr>
+        <w:spacing w:before="100" w:beforeAutospacing="1" w:after="100" w:afterAutospacing="1" w:line="240" w:lineRule="auto"/>
+        <w:rPr>
+          <w:rFonts w:eastAsia="Times New Roman" w:cs="Times New Roman"/>
+          <w:color w:val="FF0000"/>
+          <w:kern w:val="0"/>
+          <w14:ligatures w14:val="none"/>
+        </w:rPr>
+      </w:pPr>
+    </w:p>
+    <w:p>
+      <w:pPr>
+        <w:pStyle w:val="ListParagraph"/>
+        <w:spacing w:before="100" w:beforeAutospacing="1" w:after="100" w:afterAutospacing="1" w:line="240" w:lineRule="auto"/>
+        <w:outlineLvl w:val="3"/>
+        <w:rPr>
+          <w:rFonts w:eastAsia="Times New Roman" w:cs="Times New Roman"/>
+          <w:b/>
+          <w:bCs/>
+          <w:kern w:val="0"/>
+          <w14:ligatures w14:val="none"/>
+        </w:rPr>
+      </w:pPr>
+    </w:p>
+    <w:p>
+      <w:pPr>
+        <w:pStyle w:val="ListParagraph"/>
+        <w:spacing w:before="100" w:beforeAutospacing="1" w:after="100" w:afterAutospacing="1" w:line="240" w:lineRule="auto"/>
+        <w:outlineLvl w:val="3"/>
+        <w:rPr>
+          <w:rFonts w:eastAsia="Times New Roman" w:cs="Times New Roman"/>
+          <w:b/>
+          <w:bCs/>
+          <w:color w:val="00B050"/>
+          <w:kern w:val="0"/>
+          <w14:ligatures w14:val="none"/>
+        </w:rPr>
+      </w:pPr>
     </w:p>
     <w:p>
       <w:pPr>
@@ -7272,6 +8366,7 @@
           <w:kern w:val="0"/>
           <w14:ligatures w14:val="none"/>
         </w:rPr>
+        <w:lastRenderedPageBreak/>
         <w:pict w14:anchorId="3E0FB98C">
           <v:rect id="_x0000_i1028" style="width:0;height:1.5pt" o:hralign="center" o:hrstd="t" o:hr="t" fillcolor="#a0a0a0" stroked="f"/>
         </w:pict>
@@ -7302,7 +8397,7 @@
           <w14:ligatures w14:val="none"/>
         </w:rPr>
       </w:pPr>
-      <w:bookmarkStart w:id="2" w:name="_Toc185456070"/>
+      <w:bookmarkStart w:id="4" w:name="_Toc185456070"/>
       <w:r>
         <w:rPr>
           <w:rFonts w:eastAsia="Times New Roman" w:cs="Times New Roman"/>
@@ -7316,7 +8411,7 @@
         </w:rPr>
         <w:t>4. Conclusion</w:t>
       </w:r>
-      <w:bookmarkEnd w:id="2"/>
+      <w:bookmarkEnd w:id="4"/>
     </w:p>
     <w:p>
       <w:pPr>
@@ -7371,7 +8466,7 @@
           <w14:ligatures w14:val="none"/>
         </w:rPr>
       </w:pPr>
-      <w:bookmarkStart w:id="3" w:name="_Toc185456071"/>
+      <w:bookmarkStart w:id="5" w:name="_Toc185456071"/>
       <w:r>
         <w:rPr>
           <w:rFonts w:eastAsia="Times New Roman" w:cs="Times New Roman"/>
@@ -7385,7 +8480,79 @@
         </w:rPr>
         <w:t>5. References</w:t>
       </w:r>
-      <w:bookmarkEnd w:id="3"/>
+      <w:bookmarkEnd w:id="5"/>
+    </w:p>
+    <w:p>
+      <w:pPr>
+        <w:pStyle w:val="ListParagraph"/>
+        <w:numPr>
+          <w:ilvl w:val="0"/>
+          <w:numId w:val="55"/>
+        </w:numPr>
+        <w:spacing w:before="100" w:beforeAutospacing="1" w:after="100" w:afterAutospacing="1" w:line="240" w:lineRule="auto"/>
+        <w:outlineLvl w:val="2"/>
+        <w:rPr>
+          <w:rFonts w:eastAsia="Times New Roman" w:cs="Times New Roman"/>
+          <w:b/>
+          <w:bCs/>
+          <w:color w:val="0070C0"/>
+          <w:kern w:val="0"/>
+          <w:sz w:val="27"/>
+          <w:szCs w:val="27"/>
+          <w14:ligatures w14:val="none"/>
+        </w:rPr>
+      </w:pPr>
+      <w:hyperlink r:id="rId8" w:history="1">
+        <w:r>
+          <w:rPr>
+            <w:rStyle w:val="Hyperlink"/>
+            <w:rFonts w:eastAsia="Times New Roman" w:cs="Times New Roman"/>
+            <w:b/>
+            <w:bCs/>
+            <w:kern w:val="0"/>
+            <w:sz w:val="27"/>
+            <w:szCs w:val="27"/>
+            <w14:ligatures w14:val="none"/>
+          </w:rPr>
+          <w:t>Byte pair encoding - Wikipedia</w:t>
+        </w:r>
+      </w:hyperlink>
+    </w:p>
+    <w:p>
+      <w:pPr>
+        <w:pStyle w:val="ListParagraph"/>
+        <w:numPr>
+          <w:ilvl w:val="0"/>
+          <w:numId w:val="55"/>
+        </w:numPr>
+        <w:spacing w:before="100" w:beforeAutospacing="1" w:after="100" w:afterAutospacing="1" w:line="240" w:lineRule="auto"/>
+        <w:outlineLvl w:val="2"/>
+        <w:rPr>
+          <w:rFonts w:eastAsia="Times New Roman" w:cs="Times New Roman"/>
+          <w:b/>
+          <w:bCs/>
+          <w:color w:val="0070C0"/>
+          <w:kern w:val="0"/>
+          <w:sz w:val="27"/>
+          <w:szCs w:val="27"/>
+          <w14:ligatures w14:val="none"/>
+        </w:rPr>
+      </w:pPr>
+      <w:hyperlink r:id="rId9" w:history="1">
+        <w:r>
+          <w:rPr>
+            <w:rStyle w:val="Hyperlink"/>
+            <w:rFonts w:eastAsia="Times New Roman" w:cs="Times New Roman"/>
+            <w:b/>
+            <w:bCs/>
+            <w:kern w:val="0"/>
+            <w:sz w:val="27"/>
+            <w:szCs w:val="27"/>
+            <w14:ligatures w14:val="none"/>
+          </w:rPr>
+          <w:t>Byte-Pair Encoding tokenization - Hugging Face NLP Course</w:t>
+        </w:r>
+      </w:hyperlink>
     </w:p>
     <w:p>
       <w:pPr>
@@ -10815,6 +11982,151 @@
     </w:lvl>
   </w:abstractNum>
   <w:abstractNum w:abstractNumId="25" w15:restartNumberingAfterBreak="0">
+    <w:nsid w:val="32E53D48"/>
+    <w:multiLevelType w:val="multilevel"/>
+    <w:tmpl w:val="ED7E9D5C"/>
+    <w:lvl w:ilvl="0">
+      <w:start w:val="1"/>
+      <w:numFmt w:val="bullet"/>
+      <w:lvlText w:val=""/>
+      <w:lvlJc w:val="left"/>
+      <w:pPr>
+        <w:tabs>
+          <w:tab w:val="num" w:pos="720"/>
+        </w:tabs>
+        <w:ind w:left="720" w:hanging="360"/>
+      </w:pPr>
+      <w:rPr>
+        <w:rFonts w:ascii="Symbol" w:hAnsi="Symbol" w:hint="default"/>
+        <w:sz w:val="20"/>
+      </w:rPr>
+    </w:lvl>
+    <w:lvl w:ilvl="1">
+      <w:start w:val="1"/>
+      <w:numFmt w:val="bullet"/>
+      <w:lvlText w:val=""/>
+      <w:lvlJc w:val="left"/>
+      <w:pPr>
+        <w:ind w:left="1440" w:hanging="360"/>
+      </w:pPr>
+      <w:rPr>
+        <w:rFonts w:ascii="Symbol" w:hAnsi="Symbol" w:hint="default"/>
+      </w:rPr>
+    </w:lvl>
+    <w:lvl w:ilvl="2" w:tentative="1">
+      <w:start w:val="1"/>
+      <w:numFmt w:val="bullet"/>
+      <w:lvlText w:val=""/>
+      <w:lvlJc w:val="left"/>
+      <w:pPr>
+        <w:tabs>
+          <w:tab w:val="num" w:pos="2160"/>
+        </w:tabs>
+        <w:ind w:left="2160" w:hanging="360"/>
+      </w:pPr>
+      <w:rPr>
+        <w:rFonts w:ascii="Wingdings" w:hAnsi="Wingdings" w:hint="default"/>
+        <w:sz w:val="20"/>
+      </w:rPr>
+    </w:lvl>
+    <w:lvl w:ilvl="3" w:tentative="1">
+      <w:start w:val="1"/>
+      <w:numFmt w:val="bullet"/>
+      <w:lvlText w:val=""/>
+      <w:lvlJc w:val="left"/>
+      <w:pPr>
+        <w:tabs>
+          <w:tab w:val="num" w:pos="2880"/>
+        </w:tabs>
+        <w:ind w:left="2880" w:hanging="360"/>
+      </w:pPr>
+      <w:rPr>
+        <w:rFonts w:ascii="Wingdings" w:hAnsi="Wingdings" w:hint="default"/>
+        <w:sz w:val="20"/>
+      </w:rPr>
+    </w:lvl>
+    <w:lvl w:ilvl="4" w:tentative="1">
+      <w:start w:val="1"/>
+      <w:numFmt w:val="bullet"/>
+      <w:lvlText w:val=""/>
+      <w:lvlJc w:val="left"/>
+      <w:pPr>
+        <w:tabs>
+          <w:tab w:val="num" w:pos="3600"/>
+        </w:tabs>
+        <w:ind w:left="3600" w:hanging="360"/>
+      </w:pPr>
+      <w:rPr>
+        <w:rFonts w:ascii="Wingdings" w:hAnsi="Wingdings" w:hint="default"/>
+        <w:sz w:val="20"/>
+      </w:rPr>
+    </w:lvl>
+    <w:lvl w:ilvl="5" w:tentative="1">
+      <w:start w:val="1"/>
+      <w:numFmt w:val="bullet"/>
+      <w:lvlText w:val=""/>
+      <w:lvlJc w:val="left"/>
+      <w:pPr>
+        <w:tabs>
+          <w:tab w:val="num" w:pos="4320"/>
+        </w:tabs>
+        <w:ind w:left="4320" w:hanging="360"/>
+      </w:pPr>
+      <w:rPr>
+        <w:rFonts w:ascii="Wingdings" w:hAnsi="Wingdings" w:hint="default"/>
+        <w:sz w:val="20"/>
+      </w:rPr>
+    </w:lvl>
+    <w:lvl w:ilvl="6" w:tentative="1">
+      <w:start w:val="1"/>
+      <w:numFmt w:val="bullet"/>
+      <w:lvlText w:val=""/>
+      <w:lvlJc w:val="left"/>
+      <w:pPr>
+        <w:tabs>
+          <w:tab w:val="num" w:pos="5040"/>
+        </w:tabs>
+        <w:ind w:left="5040" w:hanging="360"/>
+      </w:pPr>
+      <w:rPr>
+        <w:rFonts w:ascii="Wingdings" w:hAnsi="Wingdings" w:hint="default"/>
+        <w:sz w:val="20"/>
+      </w:rPr>
+    </w:lvl>
+    <w:lvl w:ilvl="7" w:tentative="1">
+      <w:start w:val="1"/>
+      <w:numFmt w:val="bullet"/>
+      <w:lvlText w:val=""/>
+      <w:lvlJc w:val="left"/>
+      <w:pPr>
+        <w:tabs>
+          <w:tab w:val="num" w:pos="5760"/>
+        </w:tabs>
+        <w:ind w:left="5760" w:hanging="360"/>
+      </w:pPr>
+      <w:rPr>
+        <w:rFonts w:ascii="Wingdings" w:hAnsi="Wingdings" w:hint="default"/>
+        <w:sz w:val="20"/>
+      </w:rPr>
+    </w:lvl>
+    <w:lvl w:ilvl="8" w:tentative="1">
+      <w:start w:val="1"/>
+      <w:numFmt w:val="bullet"/>
+      <w:lvlText w:val=""/>
+      <w:lvlJc w:val="left"/>
+      <w:pPr>
+        <w:tabs>
+          <w:tab w:val="num" w:pos="6480"/>
+        </w:tabs>
+        <w:ind w:left="6480" w:hanging="360"/>
+      </w:pPr>
+      <w:rPr>
+        <w:rFonts w:ascii="Wingdings" w:hAnsi="Wingdings" w:hint="default"/>
+        <w:sz w:val="20"/>
+      </w:rPr>
+    </w:lvl>
+  </w:abstractNum>
+  <w:abstractNum w:abstractNumId="26" w15:restartNumberingAfterBreak="0">
     <w:nsid w:val="35ED139B"/>
     <w:multiLevelType w:val="multilevel"/>
     <w:tmpl w:val="CC08E13E"/>
@@ -10927,7 +12239,7 @@
       </w:pPr>
     </w:lvl>
   </w:abstractNum>
-  <w:abstractNum w:abstractNumId="26" w15:restartNumberingAfterBreak="0">
+  <w:abstractNum w:abstractNumId="27" w15:restartNumberingAfterBreak="0">
     <w:nsid w:val="360D60F4"/>
     <w:multiLevelType w:val="multilevel"/>
     <w:tmpl w:val="8BCEDA68"/>
@@ -11076,7 +12388,7 @@
       </w:rPr>
     </w:lvl>
   </w:abstractNum>
-  <w:abstractNum w:abstractNumId="27" w15:restartNumberingAfterBreak="0">
+  <w:abstractNum w:abstractNumId="28" w15:restartNumberingAfterBreak="0">
     <w:nsid w:val="37C37F26"/>
     <w:multiLevelType w:val="hybridMultilevel"/>
     <w:tmpl w:val="357E7E3C"/>
@@ -11189,7 +12501,7 @@
       </w:rPr>
     </w:lvl>
   </w:abstractNum>
-  <w:abstractNum w:abstractNumId="28" w15:restartNumberingAfterBreak="0">
+  <w:abstractNum w:abstractNumId="29" w15:restartNumberingAfterBreak="0">
     <w:nsid w:val="3A8B1563"/>
     <w:multiLevelType w:val="multilevel"/>
     <w:tmpl w:val="426C8D48"/>
@@ -11338,7 +12650,7 @@
       </w:rPr>
     </w:lvl>
   </w:abstractNum>
-  <w:abstractNum w:abstractNumId="29" w15:restartNumberingAfterBreak="0">
+  <w:abstractNum w:abstractNumId="30" w15:restartNumberingAfterBreak="0">
     <w:nsid w:val="42737A60"/>
     <w:multiLevelType w:val="multilevel"/>
     <w:tmpl w:val="07464636"/>
@@ -11451,7 +12763,7 @@
       </w:pPr>
     </w:lvl>
   </w:abstractNum>
-  <w:abstractNum w:abstractNumId="30" w15:restartNumberingAfterBreak="0">
+  <w:abstractNum w:abstractNumId="31" w15:restartNumberingAfterBreak="0">
     <w:nsid w:val="472B79EB"/>
     <w:multiLevelType w:val="multilevel"/>
     <w:tmpl w:val="E64A4BBC"/>
@@ -11564,7 +12876,7 @@
       </w:pPr>
     </w:lvl>
   </w:abstractNum>
-  <w:abstractNum w:abstractNumId="31" w15:restartNumberingAfterBreak="0">
+  <w:abstractNum w:abstractNumId="32" w15:restartNumberingAfterBreak="0">
     <w:nsid w:val="4B9013CB"/>
     <w:multiLevelType w:val="multilevel"/>
     <w:tmpl w:val="161ECAB6"/>
@@ -11713,7 +13025,7 @@
       </w:rPr>
     </w:lvl>
   </w:abstractNum>
-  <w:abstractNum w:abstractNumId="32" w15:restartNumberingAfterBreak="0">
+  <w:abstractNum w:abstractNumId="33" w15:restartNumberingAfterBreak="0">
     <w:nsid w:val="4E030AF4"/>
     <w:multiLevelType w:val="multilevel"/>
     <w:tmpl w:val="A8CC0F3E"/>
@@ -11862,7 +13174,7 @@
       </w:rPr>
     </w:lvl>
   </w:abstractNum>
-  <w:abstractNum w:abstractNumId="33" w15:restartNumberingAfterBreak="0">
+  <w:abstractNum w:abstractNumId="34" w15:restartNumberingAfterBreak="0">
     <w:nsid w:val="52305184"/>
     <w:multiLevelType w:val="multilevel"/>
     <w:tmpl w:val="E7B6C11E"/>
@@ -12011,7 +13323,7 @@
       </w:rPr>
     </w:lvl>
   </w:abstractNum>
-  <w:abstractNum w:abstractNumId="34" w15:restartNumberingAfterBreak="0">
+  <w:abstractNum w:abstractNumId="35" w15:restartNumberingAfterBreak="0">
     <w:nsid w:val="528B73AF"/>
     <w:multiLevelType w:val="multilevel"/>
     <w:tmpl w:val="95B6F37C"/>
@@ -12160,7 +13472,7 @@
       </w:rPr>
     </w:lvl>
   </w:abstractNum>
-  <w:abstractNum w:abstractNumId="35" w15:restartNumberingAfterBreak="0">
+  <w:abstractNum w:abstractNumId="36" w15:restartNumberingAfterBreak="0">
     <w:nsid w:val="52C75212"/>
     <w:multiLevelType w:val="multilevel"/>
     <w:tmpl w:val="80A0FE86"/>
@@ -12309,7 +13621,7 @@
       </w:rPr>
     </w:lvl>
   </w:abstractNum>
-  <w:abstractNum w:abstractNumId="36" w15:restartNumberingAfterBreak="0">
+  <w:abstractNum w:abstractNumId="37" w15:restartNumberingAfterBreak="0">
     <w:nsid w:val="58947B72"/>
     <w:multiLevelType w:val="multilevel"/>
     <w:tmpl w:val="4B8215AC"/>
@@ -12458,7 +13770,7 @@
       </w:rPr>
     </w:lvl>
   </w:abstractNum>
-  <w:abstractNum w:abstractNumId="37" w15:restartNumberingAfterBreak="0">
+  <w:abstractNum w:abstractNumId="38" w15:restartNumberingAfterBreak="0">
     <w:nsid w:val="5AF52EDF"/>
     <w:multiLevelType w:val="hybridMultilevel"/>
     <w:tmpl w:val="DB28238E"/>
@@ -12571,7 +13883,7 @@
       </w:rPr>
     </w:lvl>
   </w:abstractNum>
-  <w:abstractNum w:abstractNumId="38" w15:restartNumberingAfterBreak="0">
+  <w:abstractNum w:abstractNumId="39" w15:restartNumberingAfterBreak="0">
     <w:nsid w:val="5BE40508"/>
     <w:multiLevelType w:val="multilevel"/>
     <w:tmpl w:val="760E6728"/>
@@ -12720,7 +14032,120 @@
       </w:rPr>
     </w:lvl>
   </w:abstractNum>
-  <w:abstractNum w:abstractNumId="39" w15:restartNumberingAfterBreak="0">
+  <w:abstractNum w:abstractNumId="40" w15:restartNumberingAfterBreak="0">
+    <w:nsid w:val="634F06A0"/>
+    <w:multiLevelType w:val="hybridMultilevel"/>
+    <w:tmpl w:val="D3702978"/>
+    <w:lvl w:ilvl="0" w:tplc="04090001">
+      <w:start w:val="1"/>
+      <w:numFmt w:val="bullet"/>
+      <w:lvlText w:val=""/>
+      <w:lvlJc w:val="left"/>
+      <w:pPr>
+        <w:ind w:left="720" w:hanging="360"/>
+      </w:pPr>
+      <w:rPr>
+        <w:rFonts w:ascii="Symbol" w:hAnsi="Symbol" w:hint="default"/>
+      </w:rPr>
+    </w:lvl>
+    <w:lvl w:ilvl="1" w:tplc="04090003" w:tentative="1">
+      <w:start w:val="1"/>
+      <w:numFmt w:val="bullet"/>
+      <w:lvlText w:val="o"/>
+      <w:lvlJc w:val="left"/>
+      <w:pPr>
+        <w:ind w:left="1440" w:hanging="360"/>
+      </w:pPr>
+      <w:rPr>
+        <w:rFonts w:ascii="Courier New" w:hAnsi="Courier New" w:cs="Courier New" w:hint="default"/>
+      </w:rPr>
+    </w:lvl>
+    <w:lvl w:ilvl="2" w:tplc="04090005" w:tentative="1">
+      <w:start w:val="1"/>
+      <w:numFmt w:val="bullet"/>
+      <w:lvlText w:val=""/>
+      <w:lvlJc w:val="left"/>
+      <w:pPr>
+        <w:ind w:left="2160" w:hanging="360"/>
+      </w:pPr>
+      <w:rPr>
+        <w:rFonts w:ascii="Wingdings" w:hAnsi="Wingdings" w:hint="default"/>
+      </w:rPr>
+    </w:lvl>
+    <w:lvl w:ilvl="3" w:tplc="04090001" w:tentative="1">
+      <w:start w:val="1"/>
+      <w:numFmt w:val="bullet"/>
+      <w:lvlText w:val=""/>
+      <w:lvlJc w:val="left"/>
+      <w:pPr>
+        <w:ind w:left="2880" w:hanging="360"/>
+      </w:pPr>
+      <w:rPr>
+        <w:rFonts w:ascii="Symbol" w:hAnsi="Symbol" w:hint="default"/>
+      </w:rPr>
+    </w:lvl>
+    <w:lvl w:ilvl="4" w:tplc="04090003" w:tentative="1">
+      <w:start w:val="1"/>
+      <w:numFmt w:val="bullet"/>
+      <w:lvlText w:val="o"/>
+      <w:lvlJc w:val="left"/>
+      <w:pPr>
+        <w:ind w:left="3600" w:hanging="360"/>
+      </w:pPr>
+      <w:rPr>
+        <w:rFonts w:ascii="Courier New" w:hAnsi="Courier New" w:cs="Courier New" w:hint="default"/>
+      </w:rPr>
+    </w:lvl>
+    <w:lvl w:ilvl="5" w:tplc="04090005" w:tentative="1">
+      <w:start w:val="1"/>
+      <w:numFmt w:val="bullet"/>
+      <w:lvlText w:val=""/>
+      <w:lvlJc w:val="left"/>
+      <w:pPr>
+        <w:ind w:left="4320" w:hanging="360"/>
+      </w:pPr>
+      <w:rPr>
+        <w:rFonts w:ascii="Wingdings" w:hAnsi="Wingdings" w:hint="default"/>
+      </w:rPr>
+    </w:lvl>
+    <w:lvl w:ilvl="6" w:tplc="04090001" w:tentative="1">
+      <w:start w:val="1"/>
+      <w:numFmt w:val="bullet"/>
+      <w:lvlText w:val=""/>
+      <w:lvlJc w:val="left"/>
+      <w:pPr>
+        <w:ind w:left="5040" w:hanging="360"/>
+      </w:pPr>
+      <w:rPr>
+        <w:rFonts w:ascii="Symbol" w:hAnsi="Symbol" w:hint="default"/>
+      </w:rPr>
+    </w:lvl>
+    <w:lvl w:ilvl="7" w:tplc="04090003" w:tentative="1">
+      <w:start w:val="1"/>
+      <w:numFmt w:val="bullet"/>
+      <w:lvlText w:val="o"/>
+      <w:lvlJc w:val="left"/>
+      <w:pPr>
+        <w:ind w:left="5760" w:hanging="360"/>
+      </w:pPr>
+      <w:rPr>
+        <w:rFonts w:ascii="Courier New" w:hAnsi="Courier New" w:cs="Courier New" w:hint="default"/>
+      </w:rPr>
+    </w:lvl>
+    <w:lvl w:ilvl="8" w:tplc="04090005" w:tentative="1">
+      <w:start w:val="1"/>
+      <w:numFmt w:val="bullet"/>
+      <w:lvlText w:val=""/>
+      <w:lvlJc w:val="left"/>
+      <w:pPr>
+        <w:ind w:left="6480" w:hanging="360"/>
+      </w:pPr>
+      <w:rPr>
+        <w:rFonts w:ascii="Wingdings" w:hAnsi="Wingdings" w:hint="default"/>
+      </w:rPr>
+    </w:lvl>
+  </w:abstractNum>
+  <w:abstractNum w:abstractNumId="41" w15:restartNumberingAfterBreak="0">
     <w:nsid w:val="64167B11"/>
     <w:multiLevelType w:val="multilevel"/>
     <w:tmpl w:val="ED7E9D5C"/>
@@ -12752,7 +14177,7 @@
         <w:rFonts w:ascii="Symbol" w:hAnsi="Symbol" w:hint="default"/>
       </w:rPr>
     </w:lvl>
-    <w:lvl w:ilvl="2" w:tentative="1">
+    <w:lvl w:ilvl="2">
       <w:start w:val="1"/>
       <w:numFmt w:val="bullet"/>
       <w:lvlText w:val=""/>
@@ -12865,7 +14290,7 @@
       </w:rPr>
     </w:lvl>
   </w:abstractNum>
-  <w:abstractNum w:abstractNumId="40" w15:restartNumberingAfterBreak="0">
+  <w:abstractNum w:abstractNumId="42" w15:restartNumberingAfterBreak="0">
     <w:nsid w:val="649A2651"/>
     <w:multiLevelType w:val="multilevel"/>
     <w:tmpl w:val="E5D22BB0"/>
@@ -13010,7 +14435,7 @@
       </w:rPr>
     </w:lvl>
   </w:abstractNum>
-  <w:abstractNum w:abstractNumId="41" w15:restartNumberingAfterBreak="0">
+  <w:abstractNum w:abstractNumId="43" w15:restartNumberingAfterBreak="0">
     <w:nsid w:val="656C3195"/>
     <w:multiLevelType w:val="hybridMultilevel"/>
     <w:tmpl w:val="D632C234"/>
@@ -13123,7 +14548,7 @@
       </w:rPr>
     </w:lvl>
   </w:abstractNum>
-  <w:abstractNum w:abstractNumId="42" w15:restartNumberingAfterBreak="0">
+  <w:abstractNum w:abstractNumId="44" w15:restartNumberingAfterBreak="0">
     <w:nsid w:val="67C07CDF"/>
     <w:multiLevelType w:val="multilevel"/>
     <w:tmpl w:val="9228A316"/>
@@ -13272,7 +14697,7 @@
       </w:rPr>
     </w:lvl>
   </w:abstractNum>
-  <w:abstractNum w:abstractNumId="43" w15:restartNumberingAfterBreak="0">
+  <w:abstractNum w:abstractNumId="45" w15:restartNumberingAfterBreak="0">
     <w:nsid w:val="691C25BC"/>
     <w:multiLevelType w:val="multilevel"/>
     <w:tmpl w:val="83DAD13C"/>
@@ -13417,7 +14842,7 @@
       </w:rPr>
     </w:lvl>
   </w:abstractNum>
-  <w:abstractNum w:abstractNumId="44" w15:restartNumberingAfterBreak="0">
+  <w:abstractNum w:abstractNumId="46" w15:restartNumberingAfterBreak="0">
     <w:nsid w:val="6B4C082B"/>
     <w:multiLevelType w:val="multilevel"/>
     <w:tmpl w:val="0BAC09CA"/>
@@ -13566,7 +14991,120 @@
       </w:rPr>
     </w:lvl>
   </w:abstractNum>
-  <w:abstractNum w:abstractNumId="45" w15:restartNumberingAfterBreak="0">
+  <w:abstractNum w:abstractNumId="47" w15:restartNumberingAfterBreak="0">
+    <w:nsid w:val="6DD852B9"/>
+    <w:multiLevelType w:val="hybridMultilevel"/>
+    <w:tmpl w:val="4DBC870A"/>
+    <w:lvl w:ilvl="0" w:tplc="04090001">
+      <w:start w:val="1"/>
+      <w:numFmt w:val="bullet"/>
+      <w:lvlText w:val=""/>
+      <w:lvlJc w:val="left"/>
+      <w:pPr>
+        <w:ind w:left="720" w:hanging="360"/>
+      </w:pPr>
+      <w:rPr>
+        <w:rFonts w:ascii="Symbol" w:hAnsi="Symbol" w:hint="default"/>
+      </w:rPr>
+    </w:lvl>
+    <w:lvl w:ilvl="1" w:tplc="04090003" w:tentative="1">
+      <w:start w:val="1"/>
+      <w:numFmt w:val="bullet"/>
+      <w:lvlText w:val="o"/>
+      <w:lvlJc w:val="left"/>
+      <w:pPr>
+        <w:ind w:left="1440" w:hanging="360"/>
+      </w:pPr>
+      <w:rPr>
+        <w:rFonts w:ascii="Courier New" w:hAnsi="Courier New" w:cs="Courier New" w:hint="default"/>
+      </w:rPr>
+    </w:lvl>
+    <w:lvl w:ilvl="2" w:tplc="04090005" w:tentative="1">
+      <w:start w:val="1"/>
+      <w:numFmt w:val="bullet"/>
+      <w:lvlText w:val=""/>
+      <w:lvlJc w:val="left"/>
+      <w:pPr>
+        <w:ind w:left="2160" w:hanging="360"/>
+      </w:pPr>
+      <w:rPr>
+        <w:rFonts w:ascii="Wingdings" w:hAnsi="Wingdings" w:hint="default"/>
+      </w:rPr>
+    </w:lvl>
+    <w:lvl w:ilvl="3" w:tplc="04090001" w:tentative="1">
+      <w:start w:val="1"/>
+      <w:numFmt w:val="bullet"/>
+      <w:lvlText w:val=""/>
+      <w:lvlJc w:val="left"/>
+      <w:pPr>
+        <w:ind w:left="2880" w:hanging="360"/>
+      </w:pPr>
+      <w:rPr>
+        <w:rFonts w:ascii="Symbol" w:hAnsi="Symbol" w:hint="default"/>
+      </w:rPr>
+    </w:lvl>
+    <w:lvl w:ilvl="4" w:tplc="04090003" w:tentative="1">
+      <w:start w:val="1"/>
+      <w:numFmt w:val="bullet"/>
+      <w:lvlText w:val="o"/>
+      <w:lvlJc w:val="left"/>
+      <w:pPr>
+        <w:ind w:left="3600" w:hanging="360"/>
+      </w:pPr>
+      <w:rPr>
+        <w:rFonts w:ascii="Courier New" w:hAnsi="Courier New" w:cs="Courier New" w:hint="default"/>
+      </w:rPr>
+    </w:lvl>
+    <w:lvl w:ilvl="5" w:tplc="04090005" w:tentative="1">
+      <w:start w:val="1"/>
+      <w:numFmt w:val="bullet"/>
+      <w:lvlText w:val=""/>
+      <w:lvlJc w:val="left"/>
+      <w:pPr>
+        <w:ind w:left="4320" w:hanging="360"/>
+      </w:pPr>
+      <w:rPr>
+        <w:rFonts w:ascii="Wingdings" w:hAnsi="Wingdings" w:hint="default"/>
+      </w:rPr>
+    </w:lvl>
+    <w:lvl w:ilvl="6" w:tplc="04090001" w:tentative="1">
+      <w:start w:val="1"/>
+      <w:numFmt w:val="bullet"/>
+      <w:lvlText w:val=""/>
+      <w:lvlJc w:val="left"/>
+      <w:pPr>
+        <w:ind w:left="5040" w:hanging="360"/>
+      </w:pPr>
+      <w:rPr>
+        <w:rFonts w:ascii="Symbol" w:hAnsi="Symbol" w:hint="default"/>
+      </w:rPr>
+    </w:lvl>
+    <w:lvl w:ilvl="7" w:tplc="04090003" w:tentative="1">
+      <w:start w:val="1"/>
+      <w:numFmt w:val="bullet"/>
+      <w:lvlText w:val="o"/>
+      <w:lvlJc w:val="left"/>
+      <w:pPr>
+        <w:ind w:left="5760" w:hanging="360"/>
+      </w:pPr>
+      <w:rPr>
+        <w:rFonts w:ascii="Courier New" w:hAnsi="Courier New" w:cs="Courier New" w:hint="default"/>
+      </w:rPr>
+    </w:lvl>
+    <w:lvl w:ilvl="8" w:tplc="04090005" w:tentative="1">
+      <w:start w:val="1"/>
+      <w:numFmt w:val="bullet"/>
+      <w:lvlText w:val=""/>
+      <w:lvlJc w:val="left"/>
+      <w:pPr>
+        <w:ind w:left="6480" w:hanging="360"/>
+      </w:pPr>
+      <w:rPr>
+        <w:rFonts w:ascii="Wingdings" w:hAnsi="Wingdings" w:hint="default"/>
+      </w:rPr>
+    </w:lvl>
+  </w:abstractNum>
+  <w:abstractNum w:abstractNumId="48" w15:restartNumberingAfterBreak="0">
     <w:nsid w:val="6FDE70BC"/>
     <w:multiLevelType w:val="multilevel"/>
     <w:tmpl w:val="3560094C"/>
@@ -13679,7 +15217,7 @@
       </w:pPr>
     </w:lvl>
   </w:abstractNum>
-  <w:abstractNum w:abstractNumId="46" w15:restartNumberingAfterBreak="0">
+  <w:abstractNum w:abstractNumId="49" w15:restartNumberingAfterBreak="0">
     <w:nsid w:val="74D15592"/>
     <w:multiLevelType w:val="multilevel"/>
     <w:tmpl w:val="0A68873E"/>
@@ -13792,7 +15330,7 @@
       </w:pPr>
     </w:lvl>
   </w:abstractNum>
-  <w:abstractNum w:abstractNumId="47" w15:restartNumberingAfterBreak="0">
+  <w:abstractNum w:abstractNumId="50" w15:restartNumberingAfterBreak="0">
     <w:nsid w:val="75E22028"/>
     <w:multiLevelType w:val="multilevel"/>
     <w:tmpl w:val="9208C63E"/>
@@ -13941,7 +15479,7 @@
       </w:rPr>
     </w:lvl>
   </w:abstractNum>
-  <w:abstractNum w:abstractNumId="48" w15:restartNumberingAfterBreak="0">
+  <w:abstractNum w:abstractNumId="51" w15:restartNumberingAfterBreak="0">
     <w:nsid w:val="77B40390"/>
     <w:multiLevelType w:val="multilevel"/>
     <w:tmpl w:val="5F54880C"/>
@@ -14086,7 +15624,7 @@
       </w:rPr>
     </w:lvl>
   </w:abstractNum>
-  <w:abstractNum w:abstractNumId="49" w15:restartNumberingAfterBreak="0">
+  <w:abstractNum w:abstractNumId="52" w15:restartNumberingAfterBreak="0">
     <w:nsid w:val="7C92349E"/>
     <w:multiLevelType w:val="multilevel"/>
     <w:tmpl w:val="88EAD85A"/>
@@ -14235,7 +15773,7 @@
       </w:rPr>
     </w:lvl>
   </w:abstractNum>
-  <w:abstractNum w:abstractNumId="50" w15:restartNumberingAfterBreak="0">
+  <w:abstractNum w:abstractNumId="53" w15:restartNumberingAfterBreak="0">
     <w:nsid w:val="7DCE2138"/>
     <w:multiLevelType w:val="multilevel"/>
     <w:tmpl w:val="0FAA673A"/>
@@ -14384,7 +15922,7 @@
       </w:rPr>
     </w:lvl>
   </w:abstractNum>
-  <w:abstractNum w:abstractNumId="51" w15:restartNumberingAfterBreak="0">
+  <w:abstractNum w:abstractNumId="54" w15:restartNumberingAfterBreak="0">
     <w:nsid w:val="7EB71306"/>
     <w:multiLevelType w:val="multilevel"/>
     <w:tmpl w:val="FC667322"/>
@@ -14534,34 +16072,34 @@
     </w:lvl>
   </w:abstractNum>
   <w:num w:numId="1" w16cid:durableId="2114977998">
-    <w:abstractNumId w:val="29"/>
+    <w:abstractNumId w:val="30"/>
   </w:num>
   <w:num w:numId="2" w16cid:durableId="599030076">
-    <w:abstractNumId w:val="33"/>
+    <w:abstractNumId w:val="34"/>
   </w:num>
   <w:num w:numId="3" w16cid:durableId="1256285662">
-    <w:abstractNumId w:val="25"/>
+    <w:abstractNumId w:val="26"/>
   </w:num>
   <w:num w:numId="4" w16cid:durableId="2005477239">
-    <w:abstractNumId w:val="46"/>
+    <w:abstractNumId w:val="49"/>
   </w:num>
   <w:num w:numId="5" w16cid:durableId="16198278">
     <w:abstractNumId w:val="17"/>
   </w:num>
   <w:num w:numId="6" w16cid:durableId="679433838">
-    <w:abstractNumId w:val="51"/>
+    <w:abstractNumId w:val="54"/>
   </w:num>
   <w:num w:numId="7" w16cid:durableId="1463965016">
-    <w:abstractNumId w:val="47"/>
+    <w:abstractNumId w:val="50"/>
   </w:num>
   <w:num w:numId="8" w16cid:durableId="1061635989">
-    <w:abstractNumId w:val="34"/>
+    <w:abstractNumId w:val="35"/>
   </w:num>
   <w:num w:numId="9" w16cid:durableId="1777629447">
-    <w:abstractNumId w:val="38"/>
+    <w:abstractNumId w:val="39"/>
   </w:num>
   <w:num w:numId="10" w16cid:durableId="80223331">
-    <w:abstractNumId w:val="32"/>
+    <w:abstractNumId w:val="33"/>
   </w:num>
   <w:num w:numId="11" w16cid:durableId="1184242029">
     <w:abstractNumId w:val="21"/>
@@ -14582,19 +16120,19 @@
     <w:abstractNumId w:val="7"/>
   </w:num>
   <w:num w:numId="17" w16cid:durableId="1539850310">
-    <w:abstractNumId w:val="36"/>
+    <w:abstractNumId w:val="37"/>
   </w:num>
   <w:num w:numId="18" w16cid:durableId="1564834947">
-    <w:abstractNumId w:val="50"/>
+    <w:abstractNumId w:val="53"/>
   </w:num>
   <w:num w:numId="19" w16cid:durableId="22563956">
-    <w:abstractNumId w:val="45"/>
+    <w:abstractNumId w:val="48"/>
   </w:num>
   <w:num w:numId="20" w16cid:durableId="2110080272">
-    <w:abstractNumId w:val="44"/>
+    <w:abstractNumId w:val="46"/>
   </w:num>
   <w:num w:numId="21" w16cid:durableId="1843735304">
-    <w:abstractNumId w:val="30"/>
+    <w:abstractNumId w:val="31"/>
   </w:num>
   <w:num w:numId="22" w16cid:durableId="851067965">
     <w:abstractNumId w:val="12"/>
@@ -14603,34 +16141,34 @@
     <w:abstractNumId w:val="8"/>
   </w:num>
   <w:num w:numId="24" w16cid:durableId="1176919553">
-    <w:abstractNumId w:val="28"/>
+    <w:abstractNumId w:val="29"/>
   </w:num>
   <w:num w:numId="25" w16cid:durableId="1702590880">
     <w:abstractNumId w:val="2"/>
   </w:num>
   <w:num w:numId="26" w16cid:durableId="16467778">
-    <w:abstractNumId w:val="35"/>
+    <w:abstractNumId w:val="36"/>
   </w:num>
   <w:num w:numId="27" w16cid:durableId="1142696879">
-    <w:abstractNumId w:val="49"/>
+    <w:abstractNumId w:val="52"/>
   </w:num>
   <w:num w:numId="28" w16cid:durableId="1837574832">
     <w:abstractNumId w:val="4"/>
   </w:num>
   <w:num w:numId="29" w16cid:durableId="1993676682">
-    <w:abstractNumId w:val="42"/>
+    <w:abstractNumId w:val="44"/>
   </w:num>
   <w:num w:numId="30" w16cid:durableId="622809012">
-    <w:abstractNumId w:val="26"/>
+    <w:abstractNumId w:val="27"/>
   </w:num>
   <w:num w:numId="31" w16cid:durableId="857960538">
-    <w:abstractNumId w:val="31"/>
+    <w:abstractNumId w:val="32"/>
   </w:num>
   <w:num w:numId="32" w16cid:durableId="1887645924">
     <w:abstractNumId w:val="0"/>
   </w:num>
   <w:num w:numId="33" w16cid:durableId="1660957672">
-    <w:abstractNumId w:val="40"/>
+    <w:abstractNumId w:val="42"/>
   </w:num>
   <w:num w:numId="34" w16cid:durableId="1426414161">
     <w:abstractNumId w:val="3"/>
@@ -14642,7 +16180,7 @@
     <w:abstractNumId w:val="10"/>
   </w:num>
   <w:num w:numId="37" w16cid:durableId="827985496">
-    <w:abstractNumId w:val="41"/>
+    <w:abstractNumId w:val="43"/>
   </w:num>
   <w:num w:numId="38" w16cid:durableId="539512867">
     <w:abstractNumId w:val="16"/>
@@ -14657,16 +16195,16 @@
     <w:abstractNumId w:val="6"/>
   </w:num>
   <w:num w:numId="42" w16cid:durableId="1314220376">
-    <w:abstractNumId w:val="48"/>
+    <w:abstractNumId w:val="51"/>
   </w:num>
   <w:num w:numId="43" w16cid:durableId="1761683589">
-    <w:abstractNumId w:val="43"/>
+    <w:abstractNumId w:val="45"/>
   </w:num>
   <w:num w:numId="44" w16cid:durableId="2067100992">
-    <w:abstractNumId w:val="39"/>
+    <w:abstractNumId w:val="41"/>
   </w:num>
   <w:num w:numId="45" w16cid:durableId="2136831315">
-    <w:abstractNumId w:val="27"/>
+    <w:abstractNumId w:val="28"/>
   </w:num>
   <w:num w:numId="46" w16cid:durableId="646710996">
     <w:abstractNumId w:val="15"/>
@@ -14678,7 +16216,7 @@
     <w:abstractNumId w:val="19"/>
   </w:num>
   <w:num w:numId="49" w16cid:durableId="154686351">
-    <w:abstractNumId w:val="37"/>
+    <w:abstractNumId w:val="38"/>
   </w:num>
   <w:num w:numId="50" w16cid:durableId="181745981">
     <w:abstractNumId w:val="1"/>
@@ -14688,6 +16226,15 @@
   </w:num>
   <w:num w:numId="52" w16cid:durableId="491263414">
     <w:abstractNumId w:val="9"/>
+  </w:num>
+  <w:num w:numId="53" w16cid:durableId="892691484">
+    <w:abstractNumId w:val="40"/>
+  </w:num>
+  <w:num w:numId="54" w16cid:durableId="1514687638">
+    <w:abstractNumId w:val="47"/>
+  </w:num>
+  <w:num w:numId="55" w16cid:durableId="1818571169">
+    <w:abstractNumId w:val="25"/>
   </w:num>
 </w:numbering>
 </file>
@@ -15092,7 +16639,7 @@
   <w:style w:type="paragraph" w:default="1" w:styleId="Normal">
     <w:name w:val="Normal"/>
     <w:qFormat/>
-    <w:rsid w:val="00FA0EC7"/>
+    <w:rsid w:val="00E6514A"/>
   </w:style>
   <w:style w:type="paragraph" w:styleId="Heading1">
     <w:name w:val="heading 1"/>
@@ -15296,7 +16843,6 @@
   <w:style w:type="character" w:default="1" w:styleId="DefaultParagraphFont">
     <w:name w:val="Default Paragraph Font"/>
     <w:uiPriority w:val="1"/>
-    <w:semiHidden/>
     <w:unhideWhenUsed/>
   </w:style>
   <w:style w:type="table" w:default="1" w:styleId="TableNormal">

</xml_diff>